<commit_message>
Ajustando banco Vocalize e arquivo de entrega
</commit_message>
<xml_diff>
--- a/Sprint2_Database_Application.docx
+++ b/Sprint2_Database_Application.docx
@@ -183,7 +183,7 @@
               </wp:anchor>
             </w:drawing>
           </mc:Choice>
-          <mc:Fallback xmlns:cx="http://schemas.microsoft.com/office/drawing/2014/chartex" xmlns:cx1="http://schemas.microsoft.com/office/drawing/2015/9/8/chartex" xmlns:cx2="http://schemas.microsoft.com/office/drawing/2015/10/21/chartex" xmlns:cx3="http://schemas.microsoft.com/office/drawing/2016/5/9/chartex" xmlns:cx4="http://schemas.microsoft.com/office/drawing/2016/5/10/chartex" xmlns:cx5="http://schemas.microsoft.com/office/drawing/2016/5/11/chartex" xmlns:cx6="http://schemas.microsoft.com/office/drawing/2016/5/12/chartex" xmlns:cx7="http://schemas.microsoft.com/office/drawing/2016/5/13/chartex" xmlns:cx8="http://schemas.microsoft.com/office/drawing/2016/5/14/chartex" xmlns:aink="http://schemas.microsoft.com/office/drawing/2016/ink" xmlns:am3d="http://schemas.microsoft.com/office/drawing/2017/model3d" xmlns:oel="http://schemas.microsoft.com/office/2019/extlst" xmlns:w15="http://schemas.microsoft.com/office/word/2012/wordml" xmlns:w16cex="http://schemas.microsoft.com/office/word/2018/wordml/cex" xmlns:w16cid="http://schemas.microsoft.com/office/word/2016/wordml/cid" xmlns:w16="http://schemas.microsoft.com/office/word/2018/wordml" xmlns:w16sdtdh="http://schemas.microsoft.com/office/word/2020/wordml/sdtdatahash" xmlns:w16se="http://schemas.microsoft.com/office/word/2015/wordml/symex" xmlns:pic="http://schemas.openxmlformats.org/drawingml/2006/picture" xmlns:a14="http://schemas.microsoft.com/office/drawing/2010/main" xmlns:a="http://schemas.openxmlformats.org/drawingml/2006/main">
+          <mc:Fallback xmlns:a="http://schemas.openxmlformats.org/drawingml/2006/main" xmlns:a14="http://schemas.microsoft.com/office/drawing/2010/main" xmlns:pic="http://schemas.openxmlformats.org/drawingml/2006/picture" xmlns:w16se="http://schemas.microsoft.com/office/word/2015/wordml/symex" xmlns:w16sdtdh="http://schemas.microsoft.com/office/word/2020/wordml/sdtdatahash" xmlns:w16="http://schemas.microsoft.com/office/word/2018/wordml" xmlns:w16cid="http://schemas.microsoft.com/office/word/2016/wordml/cid" xmlns:w16cex="http://schemas.microsoft.com/office/word/2018/wordml/cex" xmlns:w15="http://schemas.microsoft.com/office/word/2012/wordml" xmlns:oel="http://schemas.microsoft.com/office/2019/extlst" xmlns:am3d="http://schemas.microsoft.com/office/drawing/2017/model3d" xmlns:aink="http://schemas.microsoft.com/office/drawing/2016/ink" xmlns:cx8="http://schemas.microsoft.com/office/drawing/2016/5/14/chartex" xmlns:cx7="http://schemas.microsoft.com/office/drawing/2016/5/13/chartex" xmlns:cx6="http://schemas.microsoft.com/office/drawing/2016/5/12/chartex" xmlns:cx5="http://schemas.microsoft.com/office/drawing/2016/5/11/chartex" xmlns:cx4="http://schemas.microsoft.com/office/drawing/2016/5/10/chartex" xmlns:cx3="http://schemas.microsoft.com/office/drawing/2016/5/9/chartex" xmlns:cx2="http://schemas.microsoft.com/office/drawing/2015/10/21/chartex" xmlns:cx1="http://schemas.microsoft.com/office/drawing/2015/9/8/chartex" xmlns:cx="http://schemas.microsoft.com/office/drawing/2014/chartex">
             <w:pict w14:anchorId="15B44DE6">
               <v:shape id="Freeform 9" style="position:absolute;margin-left:-2.25pt;margin-top:-6.75pt;width:24.6pt;height:936.75pt;z-index:251659264;visibility:visible;mso-wrap-style:square;mso-width-percent:0;mso-height-percent:0;mso-wrap-distance-left:9pt;mso-wrap-distance-top:0;mso-wrap-distance-right:9pt;mso-wrap-distance-bottom:0;mso-position-horizontal:absolute;mso-position-horizontal-relative:page;mso-position-vertical:absolute;mso-position-vertical-relative:page;mso-width-percent:0;mso-height-percent:0;mso-width-relative:page;mso-height-relative:page;v-text-anchor:top" coordsize="492,16784" o:spid="_x0000_s1026" fillcolor="#f06" stroked="f" path="m492,12r-14,l478,,,,,16757r478,l478,16783r14,l492,12e" o:gfxdata="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" w14:anchorId="37A98A4A">
                 <v:path arrowok="t" o:connecttype="custom" o:connectlocs="312420,8506;303530,8506;303530,0;0,0;0,11877587;303530,11877587;303530,11896016;312420,11896016;312420,8506" o:connectangles="0,0,0,0,0,0,0,0,0"/>
@@ -358,7 +358,7 @@
               </wp:anchor>
             </w:drawing>
           </mc:Choice>
-          <mc:Fallback xmlns:cx="http://schemas.microsoft.com/office/drawing/2014/chartex" xmlns:cx1="http://schemas.microsoft.com/office/drawing/2015/9/8/chartex" xmlns:cx2="http://schemas.microsoft.com/office/drawing/2015/10/21/chartex" xmlns:cx3="http://schemas.microsoft.com/office/drawing/2016/5/9/chartex" xmlns:cx4="http://schemas.microsoft.com/office/drawing/2016/5/10/chartex" xmlns:cx5="http://schemas.microsoft.com/office/drawing/2016/5/11/chartex" xmlns:cx6="http://schemas.microsoft.com/office/drawing/2016/5/12/chartex" xmlns:cx7="http://schemas.microsoft.com/office/drawing/2016/5/13/chartex" xmlns:cx8="http://schemas.microsoft.com/office/drawing/2016/5/14/chartex" xmlns:aink="http://schemas.microsoft.com/office/drawing/2016/ink" xmlns:am3d="http://schemas.microsoft.com/office/drawing/2017/model3d" xmlns:oel="http://schemas.microsoft.com/office/2019/extlst" xmlns:w15="http://schemas.microsoft.com/office/word/2012/wordml" xmlns:w16cex="http://schemas.microsoft.com/office/word/2018/wordml/cex" xmlns:w16cid="http://schemas.microsoft.com/office/word/2016/wordml/cid" xmlns:w16="http://schemas.microsoft.com/office/word/2018/wordml" xmlns:w16sdtdh="http://schemas.microsoft.com/office/word/2020/wordml/sdtdatahash" xmlns:w16se="http://schemas.microsoft.com/office/word/2015/wordml/symex" xmlns:pic="http://schemas.openxmlformats.org/drawingml/2006/picture" xmlns:a14="http://schemas.microsoft.com/office/drawing/2010/main" xmlns:a="http://schemas.openxmlformats.org/drawingml/2006/main">
+          <mc:Fallback xmlns:a="http://schemas.openxmlformats.org/drawingml/2006/main" xmlns:a14="http://schemas.microsoft.com/office/drawing/2010/main" xmlns:pic="http://schemas.openxmlformats.org/drawingml/2006/picture" xmlns:w16se="http://schemas.microsoft.com/office/word/2015/wordml/symex" xmlns:w16sdtdh="http://schemas.microsoft.com/office/word/2020/wordml/sdtdatahash" xmlns:w16="http://schemas.microsoft.com/office/word/2018/wordml" xmlns:w16cid="http://schemas.microsoft.com/office/word/2016/wordml/cid" xmlns:w16cex="http://schemas.microsoft.com/office/word/2018/wordml/cex" xmlns:w15="http://schemas.microsoft.com/office/word/2012/wordml" xmlns:oel="http://schemas.microsoft.com/office/2019/extlst" xmlns:am3d="http://schemas.microsoft.com/office/drawing/2017/model3d" xmlns:aink="http://schemas.microsoft.com/office/drawing/2016/ink" xmlns:cx8="http://schemas.microsoft.com/office/drawing/2016/5/14/chartex" xmlns:cx7="http://schemas.microsoft.com/office/drawing/2016/5/13/chartex" xmlns:cx6="http://schemas.microsoft.com/office/drawing/2016/5/12/chartex" xmlns:cx5="http://schemas.microsoft.com/office/drawing/2016/5/11/chartex" xmlns:cx4="http://schemas.microsoft.com/office/drawing/2016/5/10/chartex" xmlns:cx3="http://schemas.microsoft.com/office/drawing/2016/5/9/chartex" xmlns:cx2="http://schemas.microsoft.com/office/drawing/2015/10/21/chartex" xmlns:cx1="http://schemas.microsoft.com/office/drawing/2015/9/8/chartex" xmlns:cx="http://schemas.microsoft.com/office/drawing/2014/chartex">
             <w:pict w14:anchorId="3751ED6D">
               <v:shape id="Freeform 8" style="position:absolute;margin-left:567.75pt;margin-top:-.75pt;width:25.6pt;height:931.25pt;z-index:251660288;visibility:visible;mso-wrap-style:square;mso-width-percent:0;mso-height-percent:0;mso-wrap-distance-left:9pt;mso-wrap-distance-top:0;mso-wrap-distance-right:9pt;mso-wrap-distance-bottom:0;mso-position-horizontal:absolute;mso-position-horizontal-relative:page;mso-position-vertical:absolute;mso-position-vertical-relative:page;mso-width-percent:0;mso-height-percent:0;mso-width-relative:page;mso-height-relative:page;v-text-anchor:top" coordsize="512,16786" o:spid="_x0000_s1026" fillcolor="#f06" stroked="f" path="m512,12r-34,l478,,,,,16764r478,l478,16786r34,l512,12e" o:gfxdata="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" w14:anchorId="7C1E30EF">
                 <v:path arrowok="t" o:connecttype="custom" o:connectlocs="325120,8455;303530,8455;303530,0;0,0;0,11811375;303530,11811375;303530,11826875;325120,11826875;325120,8455" o:connectangles="0,0,0,0,0,0,0,0,0"/>
@@ -758,7 +758,7 @@
               </wp:anchor>
             </w:drawing>
           </mc:Choice>
-          <mc:Fallback xmlns:cx="http://schemas.microsoft.com/office/drawing/2014/chartex" xmlns:cx1="http://schemas.microsoft.com/office/drawing/2015/9/8/chartex" xmlns:cx2="http://schemas.microsoft.com/office/drawing/2015/10/21/chartex" xmlns:cx3="http://schemas.microsoft.com/office/drawing/2016/5/9/chartex" xmlns:cx4="http://schemas.microsoft.com/office/drawing/2016/5/10/chartex" xmlns:cx5="http://schemas.microsoft.com/office/drawing/2016/5/11/chartex" xmlns:cx6="http://schemas.microsoft.com/office/drawing/2016/5/12/chartex" xmlns:cx7="http://schemas.microsoft.com/office/drawing/2016/5/13/chartex" xmlns:cx8="http://schemas.microsoft.com/office/drawing/2016/5/14/chartex" xmlns:aink="http://schemas.microsoft.com/office/drawing/2016/ink" xmlns:am3d="http://schemas.microsoft.com/office/drawing/2017/model3d" xmlns:oel="http://schemas.microsoft.com/office/2019/extlst" xmlns:w15="http://schemas.microsoft.com/office/word/2012/wordml" xmlns:w16cex="http://schemas.microsoft.com/office/word/2018/wordml/cex" xmlns:w16cid="http://schemas.microsoft.com/office/word/2016/wordml/cid" xmlns:w16="http://schemas.microsoft.com/office/word/2018/wordml" xmlns:w16sdtdh="http://schemas.microsoft.com/office/word/2020/wordml/sdtdatahash" xmlns:w16se="http://schemas.microsoft.com/office/word/2015/wordml/symex" xmlns:pic="http://schemas.openxmlformats.org/drawingml/2006/picture" xmlns:a14="http://schemas.microsoft.com/office/drawing/2010/main" xmlns:a="http://schemas.openxmlformats.org/drawingml/2006/main">
+          <mc:Fallback xmlns:a="http://schemas.openxmlformats.org/drawingml/2006/main" xmlns:a14="http://schemas.microsoft.com/office/drawing/2010/main" xmlns:pic="http://schemas.openxmlformats.org/drawingml/2006/picture" xmlns:w16se="http://schemas.microsoft.com/office/word/2015/wordml/symex" xmlns:w16sdtdh="http://schemas.microsoft.com/office/word/2020/wordml/sdtdatahash" xmlns:w16="http://schemas.microsoft.com/office/word/2018/wordml" xmlns:w16cid="http://schemas.microsoft.com/office/word/2016/wordml/cid" xmlns:w16cex="http://schemas.microsoft.com/office/word/2018/wordml/cex" xmlns:w15="http://schemas.microsoft.com/office/word/2012/wordml" xmlns:oel="http://schemas.microsoft.com/office/2019/extlst" xmlns:am3d="http://schemas.microsoft.com/office/drawing/2017/model3d" xmlns:aink="http://schemas.microsoft.com/office/drawing/2016/ink" xmlns:cx8="http://schemas.microsoft.com/office/drawing/2016/5/14/chartex" xmlns:cx7="http://schemas.microsoft.com/office/drawing/2016/5/13/chartex" xmlns:cx6="http://schemas.microsoft.com/office/drawing/2016/5/12/chartex" xmlns:cx5="http://schemas.microsoft.com/office/drawing/2016/5/11/chartex" xmlns:cx4="http://schemas.microsoft.com/office/drawing/2016/5/10/chartex" xmlns:cx3="http://schemas.microsoft.com/office/drawing/2016/5/9/chartex" xmlns:cx2="http://schemas.microsoft.com/office/drawing/2015/10/21/chartex" xmlns:cx1="http://schemas.microsoft.com/office/drawing/2015/9/8/chartex" xmlns:cx="http://schemas.microsoft.com/office/drawing/2014/chartex">
             <w:pict w14:anchorId="1EE7222C">
               <v:shape id="Freeform 8" style="position:absolute;margin-left:568pt;margin-top:-88pt;width:25.6pt;height:931.25pt;z-index:251664384;visibility:visible;mso-wrap-style:square;mso-width-percent:0;mso-height-percent:0;mso-wrap-distance-left:9pt;mso-wrap-distance-top:0;mso-wrap-distance-right:9pt;mso-wrap-distance-bottom:0;mso-position-horizontal:absolute;mso-position-horizontal-relative:page;mso-position-vertical:absolute;mso-position-vertical-relative:page;mso-width-percent:0;mso-height-percent:0;mso-width-relative:page;mso-height-relative:page;v-text-anchor:top" coordsize="512,16786" o:spid="_x0000_s1026" fillcolor="#f06" stroked="f" path="m512,12r-34,l478,,,,,16764r478,l478,16786r34,l512,12e" o:gfxdata="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" w14:anchorId="63EACDBD">
                 <v:path arrowok="t" o:connecttype="custom" o:connectlocs="325120,8455;303530,8455;303530,0;0,0;0,11811375;303530,11811375;303530,11826875;325120,11826875;325120,8455" o:connectangles="0,0,0,0,0,0,0,0,0"/>
@@ -932,7 +932,7 @@
               </wp:anchor>
             </w:drawing>
           </mc:Choice>
-          <mc:Fallback xmlns:cx="http://schemas.microsoft.com/office/drawing/2014/chartex" xmlns:cx1="http://schemas.microsoft.com/office/drawing/2015/9/8/chartex" xmlns:cx2="http://schemas.microsoft.com/office/drawing/2015/10/21/chartex" xmlns:cx3="http://schemas.microsoft.com/office/drawing/2016/5/9/chartex" xmlns:cx4="http://schemas.microsoft.com/office/drawing/2016/5/10/chartex" xmlns:cx5="http://schemas.microsoft.com/office/drawing/2016/5/11/chartex" xmlns:cx6="http://schemas.microsoft.com/office/drawing/2016/5/12/chartex" xmlns:cx7="http://schemas.microsoft.com/office/drawing/2016/5/13/chartex" xmlns:cx8="http://schemas.microsoft.com/office/drawing/2016/5/14/chartex" xmlns:aink="http://schemas.microsoft.com/office/drawing/2016/ink" xmlns:am3d="http://schemas.microsoft.com/office/drawing/2017/model3d" xmlns:oel="http://schemas.microsoft.com/office/2019/extlst" xmlns:w15="http://schemas.microsoft.com/office/word/2012/wordml" xmlns:w16cex="http://schemas.microsoft.com/office/word/2018/wordml/cex" xmlns:w16cid="http://schemas.microsoft.com/office/word/2016/wordml/cid" xmlns:w16="http://schemas.microsoft.com/office/word/2018/wordml" xmlns:w16sdtdh="http://schemas.microsoft.com/office/word/2020/wordml/sdtdatahash" xmlns:w16se="http://schemas.microsoft.com/office/word/2015/wordml/symex" xmlns:pic="http://schemas.openxmlformats.org/drawingml/2006/picture" xmlns:a14="http://schemas.microsoft.com/office/drawing/2010/main" xmlns:a="http://schemas.openxmlformats.org/drawingml/2006/main">
+          <mc:Fallback xmlns:a="http://schemas.openxmlformats.org/drawingml/2006/main" xmlns:a14="http://schemas.microsoft.com/office/drawing/2010/main" xmlns:pic="http://schemas.openxmlformats.org/drawingml/2006/picture" xmlns:w16se="http://schemas.microsoft.com/office/word/2015/wordml/symex" xmlns:w16sdtdh="http://schemas.microsoft.com/office/word/2020/wordml/sdtdatahash" xmlns:w16="http://schemas.microsoft.com/office/word/2018/wordml" xmlns:w16cid="http://schemas.microsoft.com/office/word/2016/wordml/cid" xmlns:w16cex="http://schemas.microsoft.com/office/word/2018/wordml/cex" xmlns:w15="http://schemas.microsoft.com/office/word/2012/wordml" xmlns:oel="http://schemas.microsoft.com/office/2019/extlst" xmlns:am3d="http://schemas.microsoft.com/office/drawing/2017/model3d" xmlns:aink="http://schemas.microsoft.com/office/drawing/2016/ink" xmlns:cx8="http://schemas.microsoft.com/office/drawing/2016/5/14/chartex" xmlns:cx7="http://schemas.microsoft.com/office/drawing/2016/5/13/chartex" xmlns:cx6="http://schemas.microsoft.com/office/drawing/2016/5/12/chartex" xmlns:cx5="http://schemas.microsoft.com/office/drawing/2016/5/11/chartex" xmlns:cx4="http://schemas.microsoft.com/office/drawing/2016/5/10/chartex" xmlns:cx3="http://schemas.microsoft.com/office/drawing/2016/5/9/chartex" xmlns:cx2="http://schemas.microsoft.com/office/drawing/2015/10/21/chartex" xmlns:cx1="http://schemas.microsoft.com/office/drawing/2015/9/8/chartex" xmlns:cx="http://schemas.microsoft.com/office/drawing/2014/chartex">
             <w:pict w14:anchorId="0C19148C">
               <v:shape id="Freeform 8" style="position:absolute;margin-left:.4pt;margin-top:.4pt;width:25.6pt;height:931.25pt;z-index:251662336;visibility:visible;mso-wrap-style:square;mso-width-percent:0;mso-height-percent:0;mso-wrap-distance-left:9pt;mso-wrap-distance-top:0;mso-wrap-distance-right:9pt;mso-wrap-distance-bottom:0;mso-position-horizontal:absolute;mso-position-horizontal-relative:page;mso-position-vertical:absolute;mso-position-vertical-relative:page;mso-width-percent:0;mso-height-percent:0;mso-width-relative:page;mso-height-relative:page;v-text-anchor:top" coordsize="512,16786" o:spid="_x0000_s1026" fillcolor="#f06" stroked="f" path="m512,12r-34,l478,,,,,16764r478,l478,16786r34,l512,12e" o:gfxdata="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" w14:anchorId="5AEBC8C0">
                 <v:path arrowok="t" o:connecttype="custom" o:connectlocs="325120,8455;303530,8455;303530,0;0,0;0,11811375;303530,11811375;303530,11826875;325120,11826875;325120,8455" o:connectangles="0,0,0,0,0,0,0,0,0"/>
@@ -2916,23 +2916,7 @@
           <w:b w:val="0"/>
           <w:caps w:val="0"/>
         </w:rPr>
-        <w:t xml:space="preserve"> da fatura deve estar associado </w:t>
-      </w:r>
-      <w:r>
-        <w:rPr>
-          <w:rStyle w:val="Forte"/>
-          <w:b w:val="0"/>
-          <w:caps w:val="0"/>
-        </w:rPr>
-        <w:t xml:space="preserve">no minímo 0 e no máximo vários </w:t>
-      </w:r>
-      <w:r>
-        <w:rPr>
-          <w:rStyle w:val="Forte"/>
-          <w:b w:val="0"/>
-          <w:caps w:val="0"/>
-        </w:rPr>
-        <w:t>serviços adicionais</w:t>
+        <w:t xml:space="preserve"> da fatura deve estar associado no minímo 0 e no máximo vários serviços adicionais</w:t>
       </w:r>
       <w:r>
         <w:rPr>
@@ -12615,17 +12599,7 @@
                 <w:szCs w:val="20"/>
                 <w:lang w:eastAsia="pt-BR"/>
               </w:rPr>
-              <w:t>Identificador único do</w:t>
-            </w:r>
-            <w:r>
-              <w:rPr>
-                <w:rFonts w:eastAsia="Times New Roman" w:cs="Arial"/>
-                <w:color w:val="000000" w:themeColor="text1"/>
-                <w:sz w:val="20"/>
-                <w:szCs w:val="20"/>
-                <w:lang w:eastAsia="pt-BR"/>
-              </w:rPr>
-              <w:t>serviço adicional</w:t>
+              <w:t>Identificador único doserviço adicional</w:t>
             </w:r>
           </w:p>
         </w:tc>
@@ -16107,21 +16081,21 @@
               <w:ind w:firstLine="0"/>
               <w:rPr>
                 <w:rFonts w:ascii="Courier New" w:eastAsia="Times New Roman" w:hAnsi="Courier New" w:cs="Courier New"/>
-                <w:color w:val="000000"/>
-                <w:sz w:val="20"/>
-                <w:szCs w:val="20"/>
-                <w:lang w:eastAsia="pt-BR"/>
-              </w:rPr>
-            </w:pPr>
-            <w:r>
-              <w:rPr>
-                <w:rFonts w:ascii="Courier New" w:eastAsia="Times New Roman" w:hAnsi="Courier New" w:cs="Courier New"/>
-                <w:color w:val="000000"/>
-                <w:sz w:val="20"/>
-                <w:szCs w:val="20"/>
-                <w:lang w:eastAsia="pt-BR"/>
-              </w:rPr>
-              <w:t>Ds_email</w:t>
+                <w:color w:val="000000" w:themeColor="text1"/>
+                <w:sz w:val="20"/>
+                <w:szCs w:val="20"/>
+                <w:lang w:eastAsia="pt-BR"/>
+              </w:rPr>
+            </w:pPr>
+            <w:r>
+              <w:rPr>
+                <w:rFonts w:ascii="Courier New" w:eastAsia="Times New Roman" w:hAnsi="Courier New" w:cs="Courier New"/>
+                <w:color w:val="000000" w:themeColor="text1"/>
+                <w:sz w:val="20"/>
+                <w:szCs w:val="20"/>
+                <w:lang w:eastAsia="pt-BR"/>
+              </w:rPr>
+              <w:t>Nm_cliente</w:t>
             </w:r>
           </w:p>
         </w:tc>
@@ -16160,7 +16134,7 @@
                 <w:szCs w:val="20"/>
                 <w:lang w:eastAsia="pt-BR"/>
               </w:rPr>
-              <w:t>VARCHAR</w:t>
+              <w:t>VATCHAR</w:t>
             </w:r>
           </w:p>
         </w:tc>
@@ -16183,16 +16157,23 @@
               <w:spacing w:after="0" w:line="240" w:lineRule="auto"/>
               <w:ind w:firstLine="173"/>
               <w:jc w:val="left"/>
-            </w:pPr>
-            <w:r>
-              <w:rPr>
-                <w:rFonts w:ascii="Courier New" w:eastAsia="Times New Roman" w:hAnsi="Courier New" w:cs="Courier New"/>
-                <w:color w:val="000000" w:themeColor="text1"/>
-                <w:sz w:val="20"/>
-                <w:szCs w:val="20"/>
-                <w:lang w:eastAsia="pt-BR"/>
-              </w:rPr>
-              <w:t>80</w:t>
+              <w:rPr>
+                <w:rFonts w:ascii="Courier New" w:eastAsia="Times New Roman" w:hAnsi="Courier New" w:cs="Courier New"/>
+                <w:color w:val="000000"/>
+                <w:sz w:val="20"/>
+                <w:szCs w:val="20"/>
+                <w:lang w:eastAsia="pt-BR"/>
+              </w:rPr>
+            </w:pPr>
+            <w:r>
+              <w:rPr>
+                <w:rFonts w:ascii="Courier New" w:eastAsia="Times New Roman" w:hAnsi="Courier New" w:cs="Courier New"/>
+                <w:color w:val="000000" w:themeColor="text1"/>
+                <w:sz w:val="20"/>
+                <w:szCs w:val="20"/>
+                <w:lang w:eastAsia="pt-BR"/>
+              </w:rPr>
+              <w:t>120</w:t>
             </w:r>
           </w:p>
         </w:tc>
@@ -16261,15 +16242,27 @@
                 <w:lang w:eastAsia="pt-BR"/>
               </w:rPr>
             </w:pPr>
-            <w:r>
-              <w:rPr>
-                <w:rFonts w:eastAsia="Times New Roman" w:cs="Arial"/>
-                <w:color w:val="000000"/>
-                <w:sz w:val="20"/>
-                <w:szCs w:val="20"/>
-                <w:lang w:eastAsia="pt-BR"/>
-              </w:rPr>
-              <w:t>Descrição do e-mail da empresa</w:t>
+            <w:proofErr w:type="gramStart"/>
+            <w:r>
+              <w:rPr>
+                <w:rFonts w:eastAsia="Times New Roman" w:cs="Arial"/>
+                <w:color w:val="000000" w:themeColor="text1"/>
+                <w:sz w:val="20"/>
+                <w:szCs w:val="20"/>
+                <w:lang w:eastAsia="pt-BR"/>
+              </w:rPr>
+              <w:t>Cpf</w:t>
+            </w:r>
+            <w:proofErr w:type="gramEnd"/>
+            <w:r>
+              <w:rPr>
+                <w:rFonts w:eastAsia="Times New Roman" w:cs="Arial"/>
+                <w:color w:val="000000" w:themeColor="text1"/>
+                <w:sz w:val="20"/>
+                <w:szCs w:val="20"/>
+                <w:lang w:eastAsia="pt-BR"/>
+              </w:rPr>
+              <w:t xml:space="preserve"> do cliente</w:t>
             </w:r>
           </w:p>
         </w:tc>
@@ -16312,7 +16305,7 @@
                 <w:szCs w:val="20"/>
                 <w:lang w:eastAsia="pt-BR"/>
               </w:rPr>
-              <w:t>Nr_dd</w:t>
+              <w:t>Nr_cpf</w:t>
             </w:r>
           </w:p>
         </w:tc>
@@ -16351,7 +16344,7 @@
                 <w:szCs w:val="20"/>
                 <w:lang w:eastAsia="pt-BR"/>
               </w:rPr>
-              <w:t>VARCHAR</w:t>
+              <w:t>VATCHAR</w:t>
             </w:r>
           </w:p>
         </w:tc>
@@ -16382,18 +16375,16 @@
                 <w:lang w:eastAsia="pt-BR"/>
               </w:rPr>
             </w:pPr>
-            <w:proofErr w:type="gramStart"/>
-            <w:r>
-              <w:rPr>
-                <w:rFonts w:ascii="Courier New" w:eastAsia="Times New Roman" w:hAnsi="Courier New" w:cs="Courier New"/>
-                <w:color w:val="000000" w:themeColor="text1"/>
-                <w:sz w:val="20"/>
-                <w:szCs w:val="20"/>
-                <w:lang w:eastAsia="pt-BR"/>
-              </w:rPr>
-              <w:t>2</w:t>
-            </w:r>
-            <w:proofErr w:type="gramEnd"/>
+            <w:r>
+              <w:rPr>
+                <w:rFonts w:ascii="Courier New" w:eastAsia="Times New Roman" w:hAnsi="Courier New" w:cs="Courier New"/>
+                <w:color w:val="000000" w:themeColor="text1"/>
+                <w:sz w:val="20"/>
+                <w:szCs w:val="20"/>
+                <w:lang w:eastAsia="pt-BR"/>
+              </w:rPr>
+              <w:t>11</w:t>
+            </w:r>
           </w:p>
         </w:tc>
         <w:tc>
@@ -16455,31 +16446,21 @@
               <w:jc w:val="left"/>
               <w:rPr>
                 <w:rFonts w:eastAsia="Times New Roman" w:cs="Arial"/>
-                <w:color w:val="000000" w:themeColor="text1"/>
-                <w:sz w:val="20"/>
-                <w:szCs w:val="20"/>
-                <w:lang w:eastAsia="pt-BR"/>
-              </w:rPr>
-            </w:pPr>
-            <w:r>
-              <w:rPr>
-                <w:rFonts w:eastAsia="Times New Roman" w:cs="Arial"/>
-                <w:color w:val="000000" w:themeColor="text1"/>
-                <w:sz w:val="20"/>
-                <w:szCs w:val="20"/>
-                <w:lang w:eastAsia="pt-BR"/>
-              </w:rPr>
-              <w:t>DDD</w:t>
-            </w:r>
-            <w:r>
-              <w:rPr>
-                <w:rFonts w:eastAsia="Times New Roman" w:cs="Arial"/>
-                <w:color w:val="000000" w:themeColor="text1"/>
-                <w:sz w:val="20"/>
-                <w:szCs w:val="20"/>
-                <w:lang w:eastAsia="pt-BR"/>
-              </w:rPr>
-              <w:t xml:space="preserve"> da empresa</w:t>
+                <w:color w:val="000000"/>
+                <w:sz w:val="20"/>
+                <w:szCs w:val="20"/>
+                <w:lang w:eastAsia="pt-BR"/>
+              </w:rPr>
+            </w:pPr>
+            <w:r>
+              <w:rPr>
+                <w:rFonts w:eastAsia="Times New Roman" w:cs="Arial"/>
+                <w:color w:val="000000" w:themeColor="text1"/>
+                <w:sz w:val="20"/>
+                <w:szCs w:val="20"/>
+                <w:lang w:eastAsia="pt-BR"/>
+              </w:rPr>
+              <w:t>Nome do cliente</w:t>
             </w:r>
           </w:p>
         </w:tc>
@@ -16523,7 +16504,7 @@
                 <w:lang w:eastAsia="pt-BR"/>
               </w:rPr>
               <w:lastRenderedPageBreak/>
-              <w:t>Nr_telefone</w:t>
+              <w:t>Ds_email</w:t>
             </w:r>
           </w:p>
         </w:tc>
@@ -16546,11 +16527,18 @@
               <w:spacing w:after="0" w:line="240" w:lineRule="auto"/>
               <w:ind w:firstLine="173"/>
               <w:jc w:val="left"/>
-            </w:pPr>
-            <w:r>
-              <w:rPr>
-                <w:rFonts w:ascii="Courier New" w:eastAsia="Times New Roman" w:hAnsi="Courier New" w:cs="Courier New"/>
-                <w:color w:val="000000" w:themeColor="text1"/>
+              <w:rPr>
+                <w:rFonts w:ascii="Courier New" w:eastAsia="Times New Roman" w:hAnsi="Courier New" w:cs="Courier New"/>
+                <w:color w:val="000000"/>
+                <w:sz w:val="20"/>
+                <w:szCs w:val="20"/>
+                <w:lang w:eastAsia="pt-BR"/>
+              </w:rPr>
+            </w:pPr>
+            <w:r>
+              <w:rPr>
+                <w:rFonts w:ascii="Courier New" w:eastAsia="Times New Roman" w:hAnsi="Courier New" w:cs="Courier New"/>
+                <w:color w:val="000000"/>
                 <w:sz w:val="20"/>
                 <w:szCs w:val="20"/>
                 <w:lang w:eastAsia="pt-BR"/>
@@ -16579,18 +16567,16 @@
               <w:ind w:firstLine="173"/>
               <w:jc w:val="left"/>
             </w:pPr>
-            <w:proofErr w:type="gramStart"/>
-            <w:r>
-              <w:rPr>
-                <w:rFonts w:ascii="Courier New" w:eastAsia="Times New Roman" w:hAnsi="Courier New" w:cs="Courier New"/>
-                <w:color w:val="000000" w:themeColor="text1"/>
-                <w:sz w:val="20"/>
-                <w:szCs w:val="20"/>
-                <w:lang w:eastAsia="pt-BR"/>
-              </w:rPr>
-              <w:t>9</w:t>
-            </w:r>
-            <w:proofErr w:type="gramEnd"/>
+            <w:r>
+              <w:rPr>
+                <w:rFonts w:ascii="Courier New" w:eastAsia="Times New Roman" w:hAnsi="Courier New" w:cs="Courier New"/>
+                <w:color w:val="000000" w:themeColor="text1"/>
+                <w:sz w:val="20"/>
+                <w:szCs w:val="20"/>
+                <w:lang w:eastAsia="pt-BR"/>
+              </w:rPr>
+              <w:t>80</w:t>
+            </w:r>
           </w:p>
         </w:tc>
         <w:tc>
@@ -16623,7 +16609,17 @@
             <w:r>
               <w:rPr>
                 <w:rFonts w:ascii="Courier New" w:eastAsia="Times New Roman" w:hAnsi="Courier New" w:cs="Courier New"/>
-                <w:color w:val="000000" w:themeColor="text1"/>
+                <w:color w:val="000000"/>
+                <w:sz w:val="20"/>
+                <w:szCs w:val="20"/>
+                <w:lang w:eastAsia="pt-BR"/>
+              </w:rPr>
+              <w:t>UK/</w:t>
+            </w:r>
+            <w:r>
+              <w:rPr>
+                <w:rFonts w:ascii="Courier New" w:eastAsia="Times New Roman" w:hAnsi="Courier New" w:cs="Courier New"/>
+                <w:color w:val="000000"/>
                 <w:sz w:val="20"/>
                 <w:szCs w:val="20"/>
                 <w:lang w:eastAsia="pt-BR"/>
@@ -16650,28 +16646,33 @@
               <w:spacing w:after="0" w:line="240" w:lineRule="auto"/>
               <w:ind w:firstLine="173"/>
               <w:jc w:val="left"/>
-            </w:pPr>
-            <w:proofErr w:type="gramStart"/>
-            <w:r>
-              <w:rPr>
-                <w:rFonts w:eastAsia="Times New Roman" w:cs="Arial"/>
-                <w:color w:val="000000" w:themeColor="text1"/>
-                <w:sz w:val="20"/>
-                <w:szCs w:val="20"/>
-                <w:lang w:eastAsia="pt-BR"/>
-              </w:rPr>
-              <w:t>número</w:t>
-            </w:r>
-            <w:proofErr w:type="gramEnd"/>
-            <w:r>
-              <w:rPr>
-                <w:rFonts w:eastAsia="Times New Roman" w:cs="Arial"/>
-                <w:color w:val="000000" w:themeColor="text1"/>
-                <w:sz w:val="20"/>
-                <w:szCs w:val="20"/>
-                <w:lang w:eastAsia="pt-BR"/>
-              </w:rPr>
-              <w:t xml:space="preserve"> da empresa</w:t>
+              <w:rPr>
+                <w:rFonts w:eastAsia="Times New Roman" w:cs="Arial"/>
+                <w:color w:val="000000"/>
+                <w:sz w:val="20"/>
+                <w:szCs w:val="20"/>
+                <w:lang w:eastAsia="pt-BR"/>
+              </w:rPr>
+            </w:pPr>
+            <w:r>
+              <w:rPr>
+                <w:rFonts w:eastAsia="Times New Roman" w:cs="Arial"/>
+                <w:color w:val="000000"/>
+                <w:sz w:val="20"/>
+                <w:szCs w:val="20"/>
+                <w:lang w:eastAsia="pt-BR"/>
+              </w:rPr>
+              <w:t xml:space="preserve">Descrição do e-mail </w:t>
+            </w:r>
+            <w:r>
+              <w:rPr>
+                <w:rFonts w:eastAsia="Times New Roman" w:cs="Arial"/>
+                <w:color w:val="000000"/>
+                <w:sz w:val="20"/>
+                <w:szCs w:val="20"/>
+                <w:lang w:eastAsia="pt-BR"/>
+              </w:rPr>
+              <w:t>do cliente</w:t>
             </w:r>
           </w:p>
         </w:tc>
@@ -16692,6 +16693,7 @@
             <w:shd w:val="clear" w:color="auto" w:fill="FFFFFF" w:themeFill="background1"/>
             <w:noWrap/>
             <w:vAlign w:val="center"/>
+            <w:hideMark/>
           </w:tcPr>
           <w:p>
             <w:pPr>
@@ -16699,21 +16701,31 @@
               <w:ind w:firstLine="0"/>
               <w:rPr>
                 <w:rFonts w:ascii="Courier New" w:eastAsia="Times New Roman" w:hAnsi="Courier New" w:cs="Courier New"/>
-                <w:color w:val="000000"/>
-                <w:sz w:val="20"/>
-                <w:szCs w:val="20"/>
-                <w:lang w:eastAsia="pt-BR"/>
-              </w:rPr>
-            </w:pPr>
-            <w:r>
-              <w:rPr>
-                <w:rFonts w:ascii="Courier New" w:eastAsia="Times New Roman" w:hAnsi="Courier New" w:cs="Courier New"/>
-                <w:color w:val="000000"/>
-                <w:sz w:val="20"/>
-                <w:szCs w:val="20"/>
-                <w:lang w:eastAsia="pt-BR"/>
-              </w:rPr>
-              <w:t>Nm_empresa</w:t>
+                <w:color w:val="000000" w:themeColor="text1"/>
+                <w:sz w:val="20"/>
+                <w:szCs w:val="20"/>
+                <w:lang w:eastAsia="pt-BR"/>
+              </w:rPr>
+            </w:pPr>
+            <w:r>
+              <w:rPr>
+                <w:rFonts w:ascii="Courier New" w:eastAsia="Times New Roman" w:hAnsi="Courier New" w:cs="Courier New"/>
+                <w:color w:val="000000" w:themeColor="text1"/>
+                <w:sz w:val="20"/>
+                <w:szCs w:val="20"/>
+                <w:lang w:eastAsia="pt-BR"/>
+              </w:rPr>
+              <w:t>Nr_dd</w:t>
+            </w:r>
+            <w:r>
+              <w:rPr>
+                <w:rFonts w:ascii="Courier New" w:eastAsia="Times New Roman" w:hAnsi="Courier New" w:cs="Courier New"/>
+                <w:color w:val="000000" w:themeColor="text1"/>
+                <w:sz w:val="20"/>
+                <w:szCs w:val="20"/>
+                <w:lang w:eastAsia="pt-BR"/>
+              </w:rPr>
+              <w:t>d</w:t>
             </w:r>
           </w:p>
         </w:tc>
@@ -16729,6 +16741,7 @@
             <w:shd w:val="clear" w:color="auto" w:fill="FFFFFF" w:themeFill="background1"/>
             <w:noWrap/>
             <w:vAlign w:val="center"/>
+            <w:hideMark/>
           </w:tcPr>
           <w:p>
             <w:pPr>
@@ -16737,16 +16750,16 @@
               <w:jc w:val="left"/>
               <w:rPr>
                 <w:rFonts w:ascii="Courier New" w:eastAsia="Times New Roman" w:hAnsi="Courier New" w:cs="Courier New"/>
-                <w:color w:val="000000" w:themeColor="text1"/>
-                <w:sz w:val="20"/>
-                <w:szCs w:val="20"/>
-                <w:lang w:eastAsia="pt-BR"/>
-              </w:rPr>
-            </w:pPr>
-            <w:r>
-              <w:rPr>
-                <w:rFonts w:ascii="Courier New" w:eastAsia="Times New Roman" w:hAnsi="Courier New" w:cs="Courier New"/>
-                <w:color w:val="000000" w:themeColor="text1"/>
+                <w:color w:val="000000"/>
+                <w:sz w:val="20"/>
+                <w:szCs w:val="20"/>
+                <w:lang w:eastAsia="pt-BR"/>
+              </w:rPr>
+            </w:pPr>
+            <w:r>
+              <w:rPr>
+                <w:rFonts w:ascii="Courier New" w:eastAsia="Times New Roman" w:hAnsi="Courier New" w:cs="Courier New"/>
+                <w:color w:val="000000"/>
                 <w:sz w:val="20"/>
                 <w:szCs w:val="20"/>
                 <w:lang w:eastAsia="pt-BR"/>
@@ -16767,6 +16780,7 @@
             <w:shd w:val="clear" w:color="auto" w:fill="FFFFFF" w:themeFill="background1"/>
             <w:noWrap/>
             <w:vAlign w:val="center"/>
+            <w:hideMark/>
           </w:tcPr>
           <w:p>
             <w:pPr>
@@ -16775,32 +16789,24 @@
               <w:jc w:val="left"/>
               <w:rPr>
                 <w:rFonts w:ascii="Courier New" w:eastAsia="Times New Roman" w:hAnsi="Courier New" w:cs="Courier New"/>
-                <w:color w:val="000000" w:themeColor="text1"/>
-                <w:sz w:val="20"/>
-                <w:szCs w:val="20"/>
-                <w:lang w:eastAsia="pt-BR"/>
-              </w:rPr>
-            </w:pPr>
-            <w:r>
-              <w:rPr>
-                <w:rFonts w:ascii="Courier New" w:eastAsia="Times New Roman" w:hAnsi="Courier New" w:cs="Courier New"/>
-                <w:color w:val="000000" w:themeColor="text1"/>
-                <w:sz w:val="20"/>
-                <w:szCs w:val="20"/>
-                <w:lang w:eastAsia="pt-BR"/>
-              </w:rPr>
-              <w:t>3</w:t>
-            </w:r>
-            <w:r>
-              <w:rPr>
-                <w:rFonts w:ascii="Courier New" w:eastAsia="Times New Roman" w:hAnsi="Courier New" w:cs="Courier New"/>
-                <w:color w:val="000000" w:themeColor="text1"/>
-                <w:sz w:val="20"/>
-                <w:szCs w:val="20"/>
-                <w:lang w:eastAsia="pt-BR"/>
-              </w:rPr>
-              <w:t>0</w:t>
-            </w:r>
+                <w:color w:val="000000"/>
+                <w:sz w:val="20"/>
+                <w:szCs w:val="20"/>
+                <w:lang w:eastAsia="pt-BR"/>
+              </w:rPr>
+            </w:pPr>
+            <w:proofErr w:type="gramStart"/>
+            <w:r>
+              <w:rPr>
+                <w:rFonts w:ascii="Courier New" w:eastAsia="Times New Roman" w:hAnsi="Courier New" w:cs="Courier New"/>
+                <w:color w:val="000000" w:themeColor="text1"/>
+                <w:sz w:val="20"/>
+                <w:szCs w:val="20"/>
+                <w:lang w:eastAsia="pt-BR"/>
+              </w:rPr>
+              <w:t>2</w:t>
+            </w:r>
+            <w:proofErr w:type="gramEnd"/>
           </w:p>
         </w:tc>
         <w:tc>
@@ -16815,6 +16821,7 @@
             <w:shd w:val="clear" w:color="auto" w:fill="FFFFFF" w:themeFill="background1"/>
             <w:noWrap/>
             <w:vAlign w:val="center"/>
+            <w:hideMark/>
           </w:tcPr>
           <w:p>
             <w:pPr>
@@ -16823,16 +16830,16 @@
               <w:jc w:val="left"/>
               <w:rPr>
                 <w:rFonts w:ascii="Courier New" w:eastAsia="Times New Roman" w:hAnsi="Courier New" w:cs="Courier New"/>
-                <w:color w:val="000000" w:themeColor="text1"/>
-                <w:sz w:val="20"/>
-                <w:szCs w:val="20"/>
-                <w:lang w:eastAsia="pt-BR"/>
-              </w:rPr>
-            </w:pPr>
-            <w:r>
-              <w:rPr>
-                <w:rFonts w:ascii="Courier New" w:eastAsia="Times New Roman" w:hAnsi="Courier New" w:cs="Courier New"/>
-                <w:color w:val="000000" w:themeColor="text1"/>
+                <w:color w:val="000000"/>
+                <w:sz w:val="20"/>
+                <w:szCs w:val="20"/>
+                <w:lang w:eastAsia="pt-BR"/>
+              </w:rPr>
+            </w:pPr>
+            <w:r>
+              <w:rPr>
+                <w:rFonts w:ascii="Courier New" w:eastAsia="Times New Roman" w:hAnsi="Courier New" w:cs="Courier New"/>
+                <w:color w:val="000000"/>
                 <w:sz w:val="20"/>
                 <w:szCs w:val="20"/>
                 <w:lang w:eastAsia="pt-BR"/>
@@ -16852,6 +16859,7 @@
             </w:tcBorders>
             <w:shd w:val="clear" w:color="auto" w:fill="FFFFFF" w:themeFill="background1"/>
             <w:vAlign w:val="center"/>
+            <w:hideMark/>
           </w:tcPr>
           <w:p>
             <w:pPr>
@@ -16866,27 +16874,449 @@
                 <w:lang w:eastAsia="pt-BR"/>
               </w:rPr>
             </w:pPr>
+            <w:r>
+              <w:rPr>
+                <w:rFonts w:eastAsia="Times New Roman" w:cs="Arial"/>
+                <w:color w:val="000000" w:themeColor="text1"/>
+                <w:sz w:val="20"/>
+                <w:szCs w:val="20"/>
+                <w:lang w:eastAsia="pt-BR"/>
+              </w:rPr>
+              <w:t>DDD</w:t>
+            </w:r>
+            <w:r>
+              <w:rPr>
+                <w:rFonts w:eastAsia="Times New Roman" w:cs="Arial"/>
+                <w:color w:val="000000" w:themeColor="text1"/>
+                <w:sz w:val="20"/>
+                <w:szCs w:val="20"/>
+                <w:lang w:eastAsia="pt-BR"/>
+              </w:rPr>
+              <w:t xml:space="preserve"> </w:t>
+            </w:r>
+            <w:r>
+              <w:rPr>
+                <w:rFonts w:eastAsia="Times New Roman" w:cs="Arial"/>
+                <w:color w:val="000000" w:themeColor="text1"/>
+                <w:sz w:val="20"/>
+                <w:szCs w:val="20"/>
+                <w:lang w:eastAsia="pt-BR"/>
+              </w:rPr>
+              <w:t>do cliente</w:t>
+            </w:r>
+          </w:p>
+        </w:tc>
+      </w:tr>
+      <w:tr>
+        <w:trPr>
+          <w:trHeight w:val="242"/>
+        </w:trPr>
+        <w:tc>
+          <w:tcPr>
+            <w:tcW w:w="3712" w:type="dxa"/>
+            <w:tcBorders>
+              <w:top w:val="single" w:sz="6" w:space="0" w:color="auto"/>
+              <w:left w:val="single" w:sz="12" w:space="0" w:color="auto"/>
+              <w:bottom w:val="single" w:sz="6" w:space="0" w:color="auto"/>
+              <w:right w:val="single" w:sz="6" w:space="0" w:color="auto"/>
+            </w:tcBorders>
+            <w:shd w:val="clear" w:color="auto" w:fill="FFFFFF" w:themeFill="background1"/>
+            <w:noWrap/>
+            <w:vAlign w:val="center"/>
+            <w:hideMark/>
+          </w:tcPr>
+          <w:p>
+            <w:pPr>
+              <w:spacing w:after="0" w:line="240" w:lineRule="auto"/>
+              <w:ind w:firstLine="0"/>
+              <w:rPr>
+                <w:rFonts w:ascii="Courier New" w:eastAsia="Times New Roman" w:hAnsi="Courier New" w:cs="Courier New"/>
+                <w:color w:val="000000"/>
+                <w:sz w:val="20"/>
+                <w:szCs w:val="20"/>
+                <w:lang w:eastAsia="pt-BR"/>
+              </w:rPr>
+            </w:pPr>
+            <w:r>
+              <w:rPr>
+                <w:rFonts w:ascii="Courier New" w:eastAsia="Times New Roman" w:hAnsi="Courier New" w:cs="Courier New"/>
+                <w:color w:val="000000"/>
+                <w:sz w:val="20"/>
+                <w:szCs w:val="20"/>
+                <w:lang w:eastAsia="pt-BR"/>
+              </w:rPr>
+              <w:t>Nr_telefone</w:t>
+            </w:r>
+          </w:p>
+        </w:tc>
+        <w:tc>
+          <w:tcPr>
+            <w:tcW w:w="2265" w:type="dxa"/>
+            <w:tcBorders>
+              <w:top w:val="single" w:sz="6" w:space="0" w:color="auto"/>
+              <w:left w:val="single" w:sz="6" w:space="0" w:color="auto"/>
+              <w:bottom w:val="single" w:sz="6" w:space="0" w:color="auto"/>
+              <w:right w:val="single" w:sz="6" w:space="0" w:color="auto"/>
+            </w:tcBorders>
+            <w:shd w:val="clear" w:color="auto" w:fill="FFFFFF" w:themeFill="background1"/>
+            <w:noWrap/>
+            <w:vAlign w:val="center"/>
+            <w:hideMark/>
+          </w:tcPr>
+          <w:p>
+            <w:pPr>
+              <w:spacing w:after="0" w:line="240" w:lineRule="auto"/>
+              <w:ind w:firstLine="173"/>
+              <w:jc w:val="left"/>
+            </w:pPr>
+            <w:r>
+              <w:rPr>
+                <w:rFonts w:ascii="Courier New" w:eastAsia="Times New Roman" w:hAnsi="Courier New" w:cs="Courier New"/>
+                <w:color w:val="000000" w:themeColor="text1"/>
+                <w:sz w:val="20"/>
+                <w:szCs w:val="20"/>
+                <w:lang w:eastAsia="pt-BR"/>
+              </w:rPr>
+              <w:t>VARCHAR</w:t>
+            </w:r>
+          </w:p>
+        </w:tc>
+        <w:tc>
+          <w:tcPr>
+            <w:tcW w:w="2329" w:type="dxa"/>
+            <w:tcBorders>
+              <w:top w:val="single" w:sz="6" w:space="0" w:color="auto"/>
+              <w:left w:val="single" w:sz="6" w:space="0" w:color="auto"/>
+              <w:bottom w:val="single" w:sz="6" w:space="0" w:color="auto"/>
+              <w:right w:val="single" w:sz="6" w:space="0" w:color="auto"/>
+            </w:tcBorders>
+            <w:shd w:val="clear" w:color="auto" w:fill="FFFFFF" w:themeFill="background1"/>
+            <w:noWrap/>
+            <w:vAlign w:val="center"/>
+            <w:hideMark/>
+          </w:tcPr>
+          <w:p>
+            <w:pPr>
+              <w:spacing w:after="0" w:line="240" w:lineRule="auto"/>
+              <w:ind w:firstLine="173"/>
+              <w:jc w:val="left"/>
+            </w:pPr>
             <w:proofErr w:type="gramStart"/>
             <w:r>
               <w:rPr>
-                <w:rFonts w:eastAsia="Times New Roman" w:cs="Arial"/>
-                <w:color w:val="000000" w:themeColor="text1"/>
-                <w:sz w:val="20"/>
-                <w:szCs w:val="20"/>
-                <w:lang w:eastAsia="pt-BR"/>
-              </w:rPr>
-              <w:t>nome</w:t>
+                <w:rFonts w:ascii="Courier New" w:eastAsia="Times New Roman" w:hAnsi="Courier New" w:cs="Courier New"/>
+                <w:color w:val="000000" w:themeColor="text1"/>
+                <w:sz w:val="20"/>
+                <w:szCs w:val="20"/>
+                <w:lang w:eastAsia="pt-BR"/>
+              </w:rPr>
+              <w:t>9</w:t>
             </w:r>
             <w:proofErr w:type="gramEnd"/>
-            <w:r>
-              <w:rPr>
-                <w:rFonts w:eastAsia="Times New Roman" w:cs="Arial"/>
-                <w:color w:val="000000" w:themeColor="text1"/>
-                <w:sz w:val="20"/>
-                <w:szCs w:val="20"/>
-                <w:lang w:eastAsia="pt-BR"/>
-              </w:rPr>
-              <w:t xml:space="preserve"> da empresa</w:t>
+          </w:p>
+        </w:tc>
+        <w:tc>
+          <w:tcPr>
+            <w:tcW w:w="2169" w:type="dxa"/>
+            <w:tcBorders>
+              <w:top w:val="single" w:sz="6" w:space="0" w:color="auto"/>
+              <w:left w:val="single" w:sz="6" w:space="0" w:color="auto"/>
+              <w:bottom w:val="single" w:sz="6" w:space="0" w:color="auto"/>
+              <w:right w:val="single" w:sz="6" w:space="0" w:color="auto"/>
+            </w:tcBorders>
+            <w:shd w:val="clear" w:color="auto" w:fill="FFFFFF" w:themeFill="background1"/>
+            <w:noWrap/>
+            <w:vAlign w:val="center"/>
+            <w:hideMark/>
+          </w:tcPr>
+          <w:p>
+            <w:pPr>
+              <w:spacing w:after="0" w:line="240" w:lineRule="auto"/>
+              <w:ind w:firstLine="173"/>
+              <w:jc w:val="left"/>
+              <w:rPr>
+                <w:rFonts w:ascii="Courier New" w:eastAsia="Times New Roman" w:hAnsi="Courier New" w:cs="Courier New"/>
+                <w:color w:val="000000"/>
+                <w:sz w:val="20"/>
+                <w:szCs w:val="20"/>
+                <w:lang w:eastAsia="pt-BR"/>
+              </w:rPr>
+            </w:pPr>
+            <w:r>
+              <w:rPr>
+                <w:rFonts w:ascii="Courier New" w:eastAsia="Times New Roman" w:hAnsi="Courier New" w:cs="Courier New"/>
+                <w:color w:val="000000" w:themeColor="text1"/>
+                <w:sz w:val="20"/>
+                <w:szCs w:val="20"/>
+                <w:lang w:eastAsia="pt-BR"/>
+              </w:rPr>
+              <w:t>UK/</w:t>
+            </w:r>
+            <w:r>
+              <w:rPr>
+                <w:rFonts w:ascii="Courier New" w:eastAsia="Times New Roman" w:hAnsi="Courier New" w:cs="Courier New"/>
+                <w:color w:val="000000" w:themeColor="text1"/>
+                <w:sz w:val="20"/>
+                <w:szCs w:val="20"/>
+                <w:lang w:eastAsia="pt-BR"/>
+              </w:rPr>
+              <w:t>NN</w:t>
+            </w:r>
+          </w:p>
+        </w:tc>
+        <w:tc>
+          <w:tcPr>
+            <w:tcW w:w="3260" w:type="dxa"/>
+            <w:tcBorders>
+              <w:top w:val="single" w:sz="6" w:space="0" w:color="auto"/>
+              <w:left w:val="single" w:sz="6" w:space="0" w:color="auto"/>
+              <w:bottom w:val="single" w:sz="6" w:space="0" w:color="auto"/>
+              <w:right w:val="single" w:sz="12" w:space="0" w:color="auto"/>
+            </w:tcBorders>
+            <w:shd w:val="clear" w:color="auto" w:fill="FFFFFF" w:themeFill="background1"/>
+            <w:vAlign w:val="center"/>
+            <w:hideMark/>
+          </w:tcPr>
+          <w:p>
+            <w:pPr>
+              <w:spacing w:after="0" w:line="240" w:lineRule="auto"/>
+              <w:ind w:firstLine="173"/>
+              <w:jc w:val="left"/>
+            </w:pPr>
+            <w:proofErr w:type="gramStart"/>
+            <w:r>
+              <w:rPr>
+                <w:rFonts w:eastAsia="Times New Roman" w:cs="Arial"/>
+                <w:color w:val="000000" w:themeColor="text1"/>
+                <w:sz w:val="20"/>
+                <w:szCs w:val="20"/>
+                <w:lang w:eastAsia="pt-BR"/>
+              </w:rPr>
+              <w:t>número</w:t>
+            </w:r>
+            <w:proofErr w:type="gramEnd"/>
+            <w:r>
+              <w:rPr>
+                <w:rFonts w:eastAsia="Times New Roman" w:cs="Arial"/>
+                <w:color w:val="000000" w:themeColor="text1"/>
+                <w:sz w:val="20"/>
+                <w:szCs w:val="20"/>
+                <w:lang w:eastAsia="pt-BR"/>
+              </w:rPr>
+              <w:t xml:space="preserve"> </w:t>
+            </w:r>
+            <w:r>
+              <w:rPr>
+                <w:rFonts w:eastAsia="Times New Roman" w:cs="Arial"/>
+                <w:color w:val="000000" w:themeColor="text1"/>
+                <w:sz w:val="20"/>
+                <w:szCs w:val="20"/>
+                <w:lang w:eastAsia="pt-BR"/>
+              </w:rPr>
+              <w:t>do cliente</w:t>
+            </w:r>
+          </w:p>
+        </w:tc>
+      </w:tr>
+      <w:tr>
+        <w:trPr>
+          <w:trHeight w:val="242"/>
+        </w:trPr>
+        <w:tc>
+          <w:tcPr>
+            <w:tcW w:w="3712" w:type="dxa"/>
+            <w:tcBorders>
+              <w:top w:val="single" w:sz="6" w:space="0" w:color="auto"/>
+              <w:left w:val="single" w:sz="12" w:space="0" w:color="auto"/>
+              <w:bottom w:val="single" w:sz="6" w:space="0" w:color="auto"/>
+              <w:right w:val="single" w:sz="6" w:space="0" w:color="auto"/>
+            </w:tcBorders>
+            <w:shd w:val="clear" w:color="auto" w:fill="FFFFFF" w:themeFill="background1"/>
+            <w:noWrap/>
+            <w:vAlign w:val="center"/>
+          </w:tcPr>
+          <w:p>
+            <w:pPr>
+              <w:spacing w:after="0" w:line="240" w:lineRule="auto"/>
+              <w:ind w:firstLine="0"/>
+              <w:rPr>
+                <w:rFonts w:ascii="Courier New" w:eastAsia="Times New Roman" w:hAnsi="Courier New" w:cs="Courier New"/>
+                <w:color w:val="000000"/>
+                <w:sz w:val="20"/>
+                <w:szCs w:val="20"/>
+                <w:lang w:eastAsia="pt-BR"/>
+              </w:rPr>
+            </w:pPr>
+            <w:r>
+              <w:rPr>
+                <w:rFonts w:ascii="Courier New" w:eastAsia="Times New Roman" w:hAnsi="Courier New" w:cs="Courier New"/>
+                <w:color w:val="000000"/>
+                <w:sz w:val="20"/>
+                <w:szCs w:val="20"/>
+                <w:lang w:eastAsia="pt-BR"/>
+              </w:rPr>
+              <w:t>Dt</w:t>
+            </w:r>
+            <w:r>
+              <w:rPr>
+                <w:rFonts w:ascii="Courier New" w:eastAsia="Times New Roman" w:hAnsi="Courier New" w:cs="Courier New"/>
+                <w:color w:val="000000"/>
+                <w:sz w:val="20"/>
+                <w:szCs w:val="20"/>
+                <w:lang w:eastAsia="pt-BR"/>
+              </w:rPr>
+              <w:t>_a</w:t>
+            </w:r>
+            <w:r>
+              <w:rPr>
+                <w:rFonts w:ascii="Courier New" w:eastAsia="Times New Roman" w:hAnsi="Courier New" w:cs="Courier New"/>
+                <w:color w:val="000000"/>
+                <w:sz w:val="20"/>
+                <w:szCs w:val="20"/>
+                <w:lang w:eastAsia="pt-BR"/>
+              </w:rPr>
+              <w:t>tendimento</w:t>
+            </w:r>
+          </w:p>
+        </w:tc>
+        <w:tc>
+          <w:tcPr>
+            <w:tcW w:w="2265" w:type="dxa"/>
+            <w:tcBorders>
+              <w:top w:val="single" w:sz="6" w:space="0" w:color="auto"/>
+              <w:left w:val="single" w:sz="6" w:space="0" w:color="auto"/>
+              <w:bottom w:val="single" w:sz="6" w:space="0" w:color="auto"/>
+              <w:right w:val="single" w:sz="6" w:space="0" w:color="auto"/>
+            </w:tcBorders>
+            <w:shd w:val="clear" w:color="auto" w:fill="FFFFFF" w:themeFill="background1"/>
+            <w:noWrap/>
+            <w:vAlign w:val="center"/>
+          </w:tcPr>
+          <w:p>
+            <w:pPr>
+              <w:spacing w:after="0" w:line="240" w:lineRule="auto"/>
+              <w:ind w:firstLine="173"/>
+              <w:jc w:val="left"/>
+              <w:rPr>
+                <w:rFonts w:ascii="Courier New" w:eastAsia="Times New Roman" w:hAnsi="Courier New" w:cs="Courier New"/>
+                <w:color w:val="000000" w:themeColor="text1"/>
+                <w:sz w:val="20"/>
+                <w:szCs w:val="20"/>
+                <w:lang w:eastAsia="pt-BR"/>
+              </w:rPr>
+            </w:pPr>
+            <w:r>
+              <w:rPr>
+                <w:rFonts w:ascii="Courier New" w:eastAsia="Times New Roman" w:hAnsi="Courier New" w:cs="Courier New"/>
+                <w:color w:val="000000" w:themeColor="text1"/>
+                <w:sz w:val="20"/>
+                <w:szCs w:val="20"/>
+                <w:lang w:eastAsia="pt-BR"/>
+              </w:rPr>
+              <w:t>DATE</w:t>
+            </w:r>
+          </w:p>
+        </w:tc>
+        <w:tc>
+          <w:tcPr>
+            <w:tcW w:w="2329" w:type="dxa"/>
+            <w:tcBorders>
+              <w:top w:val="single" w:sz="6" w:space="0" w:color="auto"/>
+              <w:left w:val="single" w:sz="6" w:space="0" w:color="auto"/>
+              <w:bottom w:val="single" w:sz="6" w:space="0" w:color="auto"/>
+              <w:right w:val="single" w:sz="6" w:space="0" w:color="auto"/>
+            </w:tcBorders>
+            <w:shd w:val="clear" w:color="auto" w:fill="FFFFFF" w:themeFill="background1"/>
+            <w:noWrap/>
+            <w:vAlign w:val="center"/>
+          </w:tcPr>
+          <w:p>
+            <w:pPr>
+              <w:spacing w:after="0" w:line="240" w:lineRule="auto"/>
+              <w:ind w:firstLine="173"/>
+              <w:jc w:val="left"/>
+              <w:rPr>
+                <w:rFonts w:ascii="Courier New" w:eastAsia="Times New Roman" w:hAnsi="Courier New" w:cs="Courier New"/>
+                <w:color w:val="000000" w:themeColor="text1"/>
+                <w:sz w:val="20"/>
+                <w:szCs w:val="20"/>
+                <w:lang w:eastAsia="pt-BR"/>
+              </w:rPr>
+            </w:pPr>
+          </w:p>
+        </w:tc>
+        <w:tc>
+          <w:tcPr>
+            <w:tcW w:w="2169" w:type="dxa"/>
+            <w:tcBorders>
+              <w:top w:val="single" w:sz="6" w:space="0" w:color="auto"/>
+              <w:left w:val="single" w:sz="6" w:space="0" w:color="auto"/>
+              <w:bottom w:val="single" w:sz="6" w:space="0" w:color="auto"/>
+              <w:right w:val="single" w:sz="6" w:space="0" w:color="auto"/>
+            </w:tcBorders>
+            <w:shd w:val="clear" w:color="auto" w:fill="FFFFFF" w:themeFill="background1"/>
+            <w:noWrap/>
+            <w:vAlign w:val="center"/>
+          </w:tcPr>
+          <w:p>
+            <w:pPr>
+              <w:spacing w:after="0" w:line="240" w:lineRule="auto"/>
+              <w:ind w:firstLine="173"/>
+              <w:jc w:val="left"/>
+              <w:rPr>
+                <w:rFonts w:ascii="Courier New" w:eastAsia="Times New Roman" w:hAnsi="Courier New" w:cs="Courier New"/>
+                <w:color w:val="000000" w:themeColor="text1"/>
+                <w:sz w:val="20"/>
+                <w:szCs w:val="20"/>
+                <w:lang w:eastAsia="pt-BR"/>
+              </w:rPr>
+            </w:pPr>
+            <w:r>
+              <w:rPr>
+                <w:rFonts w:ascii="Courier New" w:eastAsia="Times New Roman" w:hAnsi="Courier New" w:cs="Courier New"/>
+                <w:color w:val="000000" w:themeColor="text1"/>
+                <w:sz w:val="20"/>
+                <w:szCs w:val="20"/>
+                <w:lang w:eastAsia="pt-BR"/>
+              </w:rPr>
+              <w:t>NN</w:t>
+            </w:r>
+          </w:p>
+        </w:tc>
+        <w:tc>
+          <w:tcPr>
+            <w:tcW w:w="3260" w:type="dxa"/>
+            <w:tcBorders>
+              <w:top w:val="single" w:sz="6" w:space="0" w:color="auto"/>
+              <w:left w:val="single" w:sz="6" w:space="0" w:color="auto"/>
+              <w:bottom w:val="single" w:sz="6" w:space="0" w:color="auto"/>
+              <w:right w:val="single" w:sz="12" w:space="0" w:color="auto"/>
+            </w:tcBorders>
+            <w:shd w:val="clear" w:color="auto" w:fill="FFFFFF" w:themeFill="background1"/>
+            <w:vAlign w:val="center"/>
+          </w:tcPr>
+          <w:p>
+            <w:pPr>
+              <w:spacing w:after="0" w:line="240" w:lineRule="auto"/>
+              <w:ind w:firstLine="173"/>
+              <w:jc w:val="left"/>
+              <w:rPr>
+                <w:rFonts w:eastAsia="Times New Roman" w:cs="Arial"/>
+                <w:color w:val="000000" w:themeColor="text1"/>
+                <w:sz w:val="20"/>
+                <w:szCs w:val="20"/>
+                <w:lang w:eastAsia="pt-BR"/>
+              </w:rPr>
+            </w:pPr>
+            <w:r>
+              <w:rPr>
+                <w:rFonts w:eastAsia="Times New Roman" w:cs="Arial"/>
+                <w:color w:val="000000" w:themeColor="text1"/>
+                <w:sz w:val="20"/>
+                <w:szCs w:val="20"/>
+                <w:lang w:eastAsia="pt-BR"/>
+              </w:rPr>
+              <w:t>Data de atendimento ao cliente</w:t>
             </w:r>
           </w:p>
         </w:tc>
@@ -19886,6 +20316,10 @@
         <w:pStyle w:val="Corpodetexto"/>
       </w:pPr>
       <w:r>
+        <w:rPr>
+          <w:noProof/>
+          <w:lang w:eastAsia="pt-BR"/>
+        </w:rPr>
         <w:drawing>
           <wp:inline distT="0" distB="0" distL="0" distR="0" wp14:anchorId="2DB47106" wp14:editId="7E60BFE7">
             <wp:extent cx="5612130" cy="2732405"/>
@@ -19943,6 +20377,44 @@
       <w:pPr>
         <w:pStyle w:val="Figura"/>
       </w:pPr>
+      <w:r>
+        <w:lastRenderedPageBreak/>
+        <w:drawing>
+          <wp:inline distT="0" distB="0" distL="0" distR="0" wp14:anchorId="2A9AEBF8" wp14:editId="145B457D">
+            <wp:extent cx="4972744" cy="3105583"/>
+            <wp:effectExtent l="0" t="0" r="0" b="0"/>
+            <wp:docPr id="8" name="Imagem 8"/>
+            <wp:cNvGraphicFramePr>
+              <a:graphicFrameLocks xmlns:a="http://schemas.openxmlformats.org/drawingml/2006/main" noChangeAspect="1"/>
+            </wp:cNvGraphicFramePr>
+            <a:graphic xmlns:a="http://schemas.openxmlformats.org/drawingml/2006/main">
+              <a:graphicData uri="http://schemas.openxmlformats.org/drawingml/2006/picture">
+                <pic:pic xmlns:pic="http://schemas.openxmlformats.org/drawingml/2006/picture">
+                  <pic:nvPicPr>
+                    <pic:cNvPr id="0" name=""/>
+                    <pic:cNvPicPr/>
+                  </pic:nvPicPr>
+                  <pic:blipFill>
+                    <a:blip r:embed="rId19"/>
+                    <a:stretch>
+                      <a:fillRect/>
+                    </a:stretch>
+                  </pic:blipFill>
+                  <pic:spPr>
+                    <a:xfrm>
+                      <a:off x="0" y="0"/>
+                      <a:ext cx="4972744" cy="3105583"/>
+                    </a:xfrm>
+                    <a:prstGeom prst="rect">
+                      <a:avLst/>
+                    </a:prstGeom>
+                  </pic:spPr>
+                </pic:pic>
+              </a:graphicData>
+            </a:graphic>
+          </wp:inline>
+        </w:drawing>
+      </w:r>
     </w:p>
     <w:p>
       <w:pPr>
@@ -19986,6 +20458,10 @@
         <w:pStyle w:val="Corpodetexto"/>
       </w:pPr>
       <w:r>
+        <w:rPr>
+          <w:noProof/>
+          <w:lang w:eastAsia="pt-BR"/>
+        </w:rPr>
         <w:drawing>
           <wp:inline distT="0" distB="0" distL="0" distR="0" wp14:anchorId="63DF1E8F" wp14:editId="01A42E18">
             <wp:extent cx="5612130" cy="2571750"/>
@@ -20002,7 +20478,7 @@
                     <pic:cNvPicPr/>
                   </pic:nvPicPr>
                   <pic:blipFill>
-                    <a:blip r:embed="rId19"/>
+                    <a:blip r:embed="rId20"/>
                     <a:stretch>
                       <a:fillRect/>
                     </a:stretch>
@@ -20040,6 +20516,44 @@
       <w:pPr>
         <w:pStyle w:val="Figura"/>
       </w:pPr>
+      <w:r>
+        <w:lastRenderedPageBreak/>
+        <w:drawing>
+          <wp:inline distT="0" distB="0" distL="0" distR="0" wp14:anchorId="3FB2E56F" wp14:editId="4D18B58E">
+            <wp:extent cx="5410955" cy="3753374"/>
+            <wp:effectExtent l="0" t="0" r="0" b="0"/>
+            <wp:docPr id="13" name="Imagem 13"/>
+            <wp:cNvGraphicFramePr>
+              <a:graphicFrameLocks xmlns:a="http://schemas.openxmlformats.org/drawingml/2006/main" noChangeAspect="1"/>
+            </wp:cNvGraphicFramePr>
+            <a:graphic xmlns:a="http://schemas.openxmlformats.org/drawingml/2006/main">
+              <a:graphicData uri="http://schemas.openxmlformats.org/drawingml/2006/picture">
+                <pic:pic xmlns:pic="http://schemas.openxmlformats.org/drawingml/2006/picture">
+                  <pic:nvPicPr>
+                    <pic:cNvPr id="0" name=""/>
+                    <pic:cNvPicPr/>
+                  </pic:nvPicPr>
+                  <pic:blipFill>
+                    <a:blip r:embed="rId21"/>
+                    <a:stretch>
+                      <a:fillRect/>
+                    </a:stretch>
+                  </pic:blipFill>
+                  <pic:spPr>
+                    <a:xfrm>
+                      <a:off x="0" y="0"/>
+                      <a:ext cx="5410955" cy="3753374"/>
+                    </a:xfrm>
+                    <a:prstGeom prst="rect">
+                      <a:avLst/>
+                    </a:prstGeom>
+                  </pic:spPr>
+                </pic:pic>
+              </a:graphicData>
+            </a:graphic>
+          </wp:inline>
+        </w:drawing>
+      </w:r>
     </w:p>
     <w:p>
       <w:pPr>
@@ -20060,8 +20574,8 @@
       <w:pPr>
         <w:pStyle w:val="Ttulo1"/>
         <w:sectPr>
-          <w:headerReference w:type="default" r:id="rId20"/>
-          <w:headerReference w:type="first" r:id="rId21"/>
+          <w:headerReference w:type="default" r:id="rId22"/>
+          <w:headerReference w:type="first" r:id="rId23"/>
           <w:pgSz w:w="16838" w:h="11906" w:orient="landscape" w:code="9"/>
           <w:pgMar w:top="1701" w:right="1118" w:bottom="1134" w:left="1708" w:header="709" w:footer="709" w:gutter="0"/>
           <w:cols w:space="708"/>
@@ -26348,19 +26862,19 @@
               <w:pStyle w:val="Cdigo-fonte"/>
             </w:pPr>
             <w:r>
-              <w:t>COMMENT ON COLUMN t_vocalize_ligacao.id_cliente IS</w:t>
-            </w:r>
-          </w:p>
-          <w:p>
-            <w:pPr>
-              <w:pStyle w:val="Cdigo-fonte"/>
-            </w:pPr>
-            <w:r>
-              <w:t xml:space="preserve">    'Esse atributo é a chave primária do cliente gerada automáticamente.Seu conteúdo é </w:t>
+              <w:t>COMMENT ON COLUMN t_vocalize_ligacao.dt_ligacao IS</w:t>
+            </w:r>
+          </w:p>
+          <w:p>
+            <w:pPr>
+              <w:pStyle w:val="Cdigo-fonte"/>
+            </w:pPr>
+            <w:r>
+              <w:t xml:space="preserve">    'Esse atributo irá receber a data de ligação do cliente.Seu conteúdo é </w:t>
             </w:r>
             <w:proofErr w:type="gramStart"/>
             <w:r>
-              <w:t>obrigátorio.';</w:t>
+              <w:t>obrigatório.';</w:t>
             </w:r>
             <w:proofErr w:type="gramEnd"/>
           </w:p>
@@ -26374,15 +26888,15 @@
               <w:pStyle w:val="Cdigo-fonte"/>
             </w:pPr>
             <w:r>
-              <w:t>COMMENT ON COLUMN t_vocalize_ligacao.dt_ligacao IS</w:t>
-            </w:r>
-          </w:p>
-          <w:p>
-            <w:pPr>
-              <w:pStyle w:val="Cdigo-fonte"/>
-            </w:pPr>
-            <w:r>
-              <w:t xml:space="preserve">    'Esse atributo irá receber a data de ligação do cliente.Seu conteúdo é </w:t>
+              <w:t>COMMENT ON COLUMN t_vocalize_ligacao.qtd_duracao IS</w:t>
+            </w:r>
+          </w:p>
+          <w:p>
+            <w:pPr>
+              <w:pStyle w:val="Cdigo-fonte"/>
+            </w:pPr>
+            <w:r>
+              <w:t xml:space="preserve">    'Esse atributo irá receber a quantidade de duração da ligação do cliente.Seu conteúdo é </w:t>
             </w:r>
             <w:proofErr w:type="gramStart"/>
             <w:r>
@@ -26400,15 +26914,15 @@
               <w:pStyle w:val="Cdigo-fonte"/>
             </w:pPr>
             <w:r>
-              <w:t>COMMENT ON COLUMN t_vocalize_ligacao.qtd_duracao IS</w:t>
-            </w:r>
-          </w:p>
-          <w:p>
-            <w:pPr>
-              <w:pStyle w:val="Cdigo-fonte"/>
-            </w:pPr>
-            <w:r>
-              <w:t xml:space="preserve">    'Esse atributo irá receber a quantidade de duração da ligação do cliente.Seu conteúdo é </w:t>
+              <w:t>COMMENT ON COLUMN t_vocalize_ligacao.ds_trancricao_audio IS</w:t>
+            </w:r>
+          </w:p>
+          <w:p>
+            <w:pPr>
+              <w:pStyle w:val="Cdigo-fonte"/>
+            </w:pPr>
+            <w:r>
+              <w:t xml:space="preserve">    'Esse atributo irá receber a transcrição do aúdio da ligação do cliente.Seu conteúdo é </w:t>
             </w:r>
             <w:proofErr w:type="gramStart"/>
             <w:r>
@@ -26426,15 +26940,15 @@
               <w:pStyle w:val="Cdigo-fonte"/>
             </w:pPr>
             <w:r>
-              <w:t>COMMENT ON COLUMN t_vocalize_ligacao.ds_trancricao_audio IS</w:t>
-            </w:r>
-          </w:p>
-          <w:p>
-            <w:pPr>
-              <w:pStyle w:val="Cdigo-fonte"/>
-            </w:pPr>
-            <w:r>
-              <w:t xml:space="preserve">    'Esse atributo irá receber a transcrição do aúdio da ligação do cliente.Seu conteúdo é </w:t>
+              <w:t>COMMENT ON COLUMN t_vocalize_ligacao.ds_temperatura IS</w:t>
+            </w:r>
+          </w:p>
+          <w:p>
+            <w:pPr>
+              <w:pStyle w:val="Cdigo-fonte"/>
+            </w:pPr>
+            <w:r>
+              <w:t xml:space="preserve">    'Esse atributo irá receber a descriçaõ da temperatura da ligação do cliente.Seu conteúdo é </w:t>
             </w:r>
             <w:proofErr w:type="gramStart"/>
             <w:r>
@@ -26452,37 +26966,45 @@
               <w:pStyle w:val="Cdigo-fonte"/>
             </w:pPr>
             <w:r>
-              <w:t>COMMENT ON COLUMN t_vocalize_ligacao.ds_temperatura IS</w:t>
-            </w:r>
-          </w:p>
-          <w:p>
-            <w:pPr>
-              <w:pStyle w:val="Cdigo-fonte"/>
-            </w:pPr>
-            <w:r>
-              <w:t xml:space="preserve">    'Esse atributo irá receber a descriçaõ da temperatura da ligação do cliente.Seu conteúdo é </w:t>
-            </w:r>
-            <w:proofErr w:type="gramStart"/>
-            <w:r>
-              <w:t>obrigatório.';</w:t>
-            </w:r>
-            <w:proofErr w:type="gramEnd"/>
-          </w:p>
-          <w:p>
-            <w:pPr>
-              <w:pStyle w:val="Cdigo-fonte"/>
-            </w:pPr>
-          </w:p>
-          <w:p>
-            <w:pPr>
-              <w:pStyle w:val="Cdigo-fonte"/>
-            </w:pPr>
-            <w:r>
-              <w:t xml:space="preserve">ALTER TABLE t_vocalize_ligacao ADD CONSTRAINT </w:t>
-            </w:r>
+              <w:t>CREATE INDEX t_vocalize_ligacao_cliente_idx ON</w:t>
+            </w:r>
+          </w:p>
+          <w:p>
+            <w:pPr>
+              <w:pStyle w:val="Cdigo-fonte"/>
+            </w:pPr>
+            <w:r>
+              <w:t xml:space="preserve">    t_vocalize_ligacao (</w:t>
+            </w:r>
+          </w:p>
+          <w:p>
+            <w:pPr>
+              <w:pStyle w:val="Cdigo-fonte"/>
+            </w:pPr>
+            <w:r>
+              <w:t xml:space="preserve">        id_cliente</w:t>
+            </w:r>
+          </w:p>
+          <w:p>
+            <w:pPr>
+              <w:pStyle w:val="Cdigo-fonte"/>
+            </w:pPr>
+            <w:r>
+              <w:t xml:space="preserve">    ASC );</w:t>
+            </w:r>
+          </w:p>
+          <w:p>
+            <w:pPr>
+              <w:pStyle w:val="Cdigo-fonte"/>
+            </w:pPr>
+          </w:p>
+          <w:p>
+            <w:pPr>
+              <w:pStyle w:val="Cdigo-fonte"/>
+            </w:pPr>
             <w:r>
               <w:lastRenderedPageBreak/>
-              <w:t>t_vocalize_ligacao_pk PRIMARY KEY ( id_ligacao );</w:t>
+              <w:t>ALTER TABLE t_vocalize_ligacao ADD CONSTRAINT t_vocalize_ligacao_pk PRIMARY KEY ( id_ligacao );</w:t>
             </w:r>
           </w:p>
         </w:tc>
@@ -26736,6 +27258,19 @@
               <w:t>ALTER TABLE t_vocalize_feedback ADD CONSTRAINT t_vocalize_feedback_pk PRIMARY KEY ( id_feedback );</w:t>
             </w:r>
           </w:p>
+          <w:p>
+            <w:pPr>
+              <w:pStyle w:val="Cdigo-fonte"/>
+            </w:pPr>
+          </w:p>
+          <w:p>
+            <w:pPr>
+              <w:pStyle w:val="Cdigo-fonte"/>
+            </w:pPr>
+            <w:r>
+              <w:t>ALTER TABLE t_vocalize_feedback ADD CONSTRAINT t_vocalize_feedback_ligacao_un UNIQUE ( id_ligacao );</w:t>
+            </w:r>
+          </w:p>
         </w:tc>
       </w:tr>
     </w:tbl>
@@ -26743,6 +27278,7 @@
       <w:pPr>
         <w:pStyle w:val="Corpodetexto"/>
         <w:rPr>
+          <w:b/>
           <w:sz w:val="20"/>
           <w:szCs w:val="20"/>
         </w:rPr>
@@ -26796,6 +27332,439 @@
     <w:p>
       <w:pPr>
         <w:pStyle w:val="Corpodetexto"/>
+        <w:rPr>
+          <w:b/>
+          <w:sz w:val="20"/>
+          <w:szCs w:val="20"/>
+        </w:rPr>
+      </w:pPr>
+    </w:p>
+    <w:tbl>
+      <w:tblPr>
+        <w:tblStyle w:val="Tabeladecdigo-fonte"/>
+        <w:tblW w:w="0" w:type="auto"/>
+        <w:tblLook w:val="04A0" w:firstRow="1" w:lastRow="0" w:firstColumn="1" w:lastColumn="0" w:noHBand="0" w:noVBand="1"/>
+      </w:tblPr>
+      <w:tblGrid>
+        <w:gridCol w:w="9034"/>
+      </w:tblGrid>
+      <w:tr>
+        <w:trPr>
+          <w:trHeight w:val="442"/>
+        </w:trPr>
+        <w:tc>
+          <w:tcPr>
+            <w:tcW w:w="9034" w:type="dxa"/>
+          </w:tcPr>
+          <w:p>
+            <w:pPr>
+              <w:pStyle w:val="Cdigo-fonte"/>
+            </w:pPr>
+            <w:r>
+              <w:t>CREATE TABLE t_vt_cliente (</w:t>
+            </w:r>
+          </w:p>
+          <w:p>
+            <w:pPr>
+              <w:pStyle w:val="Cdigo-fonte"/>
+            </w:pPr>
+            <w:r>
+              <w:t xml:space="preserve">    id_cliente      NUMBER(8) NOT NULL,</w:t>
+            </w:r>
+          </w:p>
+          <w:p>
+            <w:pPr>
+              <w:pStyle w:val="Cdigo-fonte"/>
+            </w:pPr>
+            <w:r>
+              <w:t xml:space="preserve">    nm_cliente      VARCHAR2(120) NOT NULL,</w:t>
+            </w:r>
+          </w:p>
+          <w:p>
+            <w:pPr>
+              <w:pStyle w:val="Cdigo-fonte"/>
+            </w:pPr>
+            <w:r>
+              <w:t xml:space="preserve">    nr_cpf          VARCHAR2(11) NOT NULL,</w:t>
+            </w:r>
+          </w:p>
+          <w:p>
+            <w:pPr>
+              <w:pStyle w:val="Cdigo-fonte"/>
+            </w:pPr>
+            <w:r>
+              <w:t xml:space="preserve">    ds_email        VARCHAR2(80) NOT NULL,</w:t>
+            </w:r>
+          </w:p>
+          <w:p>
+            <w:pPr>
+              <w:pStyle w:val="Cdigo-fonte"/>
+            </w:pPr>
+            <w:r>
+              <w:t xml:space="preserve">    nr_ddd          VARCHAR2(2) NOT NULL,</w:t>
+            </w:r>
+          </w:p>
+          <w:p>
+            <w:pPr>
+              <w:pStyle w:val="Cdigo-fonte"/>
+            </w:pPr>
+            <w:r>
+              <w:t xml:space="preserve">    nr_telefone     VARCHAR2(9) NOT NULL,</w:t>
+            </w:r>
+          </w:p>
+          <w:p>
+            <w:pPr>
+              <w:pStyle w:val="Cdigo-fonte"/>
+            </w:pPr>
+            <w:r>
+              <w:t xml:space="preserve">    dt_atendimento  DATE NOT NULL</w:t>
+            </w:r>
+          </w:p>
+          <w:p>
+            <w:pPr>
+              <w:pStyle w:val="Cdigo-fonte"/>
+            </w:pPr>
+            <w:r>
+              <w:lastRenderedPageBreak/>
+              <w:t>);</w:t>
+            </w:r>
+          </w:p>
+          <w:p>
+            <w:pPr>
+              <w:pStyle w:val="Cdigo-fonte"/>
+            </w:pPr>
+          </w:p>
+          <w:p>
+            <w:pPr>
+              <w:pStyle w:val="Cdigo-fonte"/>
+            </w:pPr>
+            <w:r>
+              <w:t>COMMENT ON COLUMN t_vt_cliente.id_cliente IS</w:t>
+            </w:r>
+          </w:p>
+          <w:p>
+            <w:pPr>
+              <w:pStyle w:val="Cdigo-fonte"/>
+            </w:pPr>
+            <w:r>
+              <w:t xml:space="preserve">    'Esse atributo é a chave primária do cliente gerada automáticamente.Seu conteúdo é </w:t>
+            </w:r>
+            <w:proofErr w:type="gramStart"/>
+            <w:r>
+              <w:t>obrigátorio.';</w:t>
+            </w:r>
+            <w:proofErr w:type="gramEnd"/>
+          </w:p>
+          <w:p>
+            <w:pPr>
+              <w:pStyle w:val="Cdigo-fonte"/>
+            </w:pPr>
+          </w:p>
+          <w:p>
+            <w:pPr>
+              <w:pStyle w:val="Cdigo-fonte"/>
+            </w:pPr>
+            <w:r>
+              <w:t>COMMENT ON COLUMN t_vt_cliente.nm_cliente IS</w:t>
+            </w:r>
+          </w:p>
+          <w:p>
+            <w:pPr>
+              <w:pStyle w:val="Cdigo-fonte"/>
+            </w:pPr>
+            <w:r>
+              <w:t xml:space="preserve">    'Esse atributo irá receber o </w:t>
+            </w:r>
+            <w:proofErr w:type="gramStart"/>
+            <w:r>
+              <w:t>email do</w:t>
+            </w:r>
+            <w:proofErr w:type="gramEnd"/>
+            <w:r>
+              <w:t xml:space="preserve"> cliente. Seu conteúdo é </w:t>
+            </w:r>
+            <w:proofErr w:type="gramStart"/>
+            <w:r>
+              <w:t>obrigatório.';</w:t>
+            </w:r>
+            <w:proofErr w:type="gramEnd"/>
+          </w:p>
+          <w:p>
+            <w:pPr>
+              <w:pStyle w:val="Cdigo-fonte"/>
+            </w:pPr>
+          </w:p>
+          <w:p>
+            <w:pPr>
+              <w:pStyle w:val="Cdigo-fonte"/>
+            </w:pPr>
+            <w:r>
+              <w:t>COMMENT ON COLUMN t_vt_cliente.nr_cpf IS</w:t>
+            </w:r>
+          </w:p>
+          <w:p>
+            <w:pPr>
+              <w:pStyle w:val="Cdigo-fonte"/>
+            </w:pPr>
+            <w:r>
+              <w:t xml:space="preserve">    'Esse atributo irá receber o número do cpf do cliente. Seu conteúdo é </w:t>
+            </w:r>
+            <w:proofErr w:type="gramStart"/>
+            <w:r>
+              <w:t>obrigatório.';</w:t>
+            </w:r>
+            <w:proofErr w:type="gramEnd"/>
+          </w:p>
+          <w:p>
+            <w:pPr>
+              <w:pStyle w:val="Cdigo-fonte"/>
+            </w:pPr>
+          </w:p>
+          <w:p>
+            <w:pPr>
+              <w:pStyle w:val="Cdigo-fonte"/>
+            </w:pPr>
+            <w:r>
+              <w:t>COMMENT ON COLUMN t_vt_cliente.ds_email IS</w:t>
+            </w:r>
+          </w:p>
+          <w:p>
+            <w:pPr>
+              <w:pStyle w:val="Cdigo-fonte"/>
+            </w:pPr>
+            <w:r>
+              <w:t xml:space="preserve">    'Esse atributo irá receber a </w:t>
+            </w:r>
+            <w:proofErr w:type="gramStart"/>
+            <w:r>
+              <w:t>descrição  do</w:t>
+            </w:r>
+            <w:proofErr w:type="gramEnd"/>
+            <w:r>
+              <w:t xml:space="preserve"> email  do cliente. Seu conteúdo é </w:t>
+            </w:r>
+            <w:proofErr w:type="gramStart"/>
+            <w:r>
+              <w:t>obrigatório.';</w:t>
+            </w:r>
+            <w:proofErr w:type="gramEnd"/>
+          </w:p>
+          <w:p>
+            <w:pPr>
+              <w:pStyle w:val="Cdigo-fonte"/>
+            </w:pPr>
+          </w:p>
+          <w:p>
+            <w:pPr>
+              <w:pStyle w:val="Cdigo-fonte"/>
+            </w:pPr>
+            <w:r>
+              <w:t>COMMENT ON COLUMN t_vt_cliente.nr_ddd IS</w:t>
+            </w:r>
+          </w:p>
+          <w:p>
+            <w:pPr>
+              <w:pStyle w:val="Cdigo-fonte"/>
+            </w:pPr>
+            <w:r>
+              <w:t xml:space="preserve">    'Esse atributo irá receber o número do </w:t>
+            </w:r>
+            <w:proofErr w:type="gramStart"/>
+            <w:r>
+              <w:t>ddd  do</w:t>
+            </w:r>
+            <w:proofErr w:type="gramEnd"/>
+            <w:r>
+              <w:t xml:space="preserve"> cliente. Seu conteúdo é </w:t>
+            </w:r>
+            <w:proofErr w:type="gramStart"/>
+            <w:r>
+              <w:t>obrigatório.';</w:t>
+            </w:r>
+            <w:proofErr w:type="gramEnd"/>
+          </w:p>
+          <w:p>
+            <w:pPr>
+              <w:pStyle w:val="Cdigo-fonte"/>
+            </w:pPr>
+          </w:p>
+          <w:p>
+            <w:pPr>
+              <w:pStyle w:val="Cdigo-fonte"/>
+            </w:pPr>
+            <w:r>
+              <w:t>COMMENT ON COLUMN t_vt_cliente.nr_telefone IS</w:t>
+            </w:r>
+          </w:p>
+          <w:p>
+            <w:pPr>
+              <w:pStyle w:val="Cdigo-fonte"/>
+            </w:pPr>
+            <w:r>
+              <w:t xml:space="preserve">    'Esse atributo irá receber o número </w:t>
+            </w:r>
+            <w:proofErr w:type="gramStart"/>
+            <w:r>
+              <w:t>dtelefonee  do</w:t>
+            </w:r>
+            <w:proofErr w:type="gramEnd"/>
+            <w:r>
+              <w:t xml:space="preserve"> cliente. Seu conteúdo é </w:t>
+            </w:r>
+            <w:proofErr w:type="gramStart"/>
+            <w:r>
+              <w:t>obrigatório.';</w:t>
+            </w:r>
+            <w:proofErr w:type="gramEnd"/>
+          </w:p>
+          <w:p>
+            <w:pPr>
+              <w:pStyle w:val="Cdigo-fonte"/>
+            </w:pPr>
+          </w:p>
+          <w:p>
+            <w:pPr>
+              <w:pStyle w:val="Cdigo-fonte"/>
+            </w:pPr>
+            <w:r>
+              <w:t>COMMENT ON COLUMN t_vt_cliente.dt_atendimento IS</w:t>
+            </w:r>
+          </w:p>
+          <w:p>
+            <w:pPr>
+              <w:pStyle w:val="Cdigo-fonte"/>
+            </w:pPr>
+            <w:r>
+              <w:t xml:space="preserve">    'Esse atributo irá receber a data de atendimento do cliente, gerado automaticamente pelo sistema. Seu conteúdo é </w:t>
+            </w:r>
+            <w:proofErr w:type="gramStart"/>
+            <w:r>
+              <w:t>obrigatório.';</w:t>
+            </w:r>
+            <w:proofErr w:type="gramEnd"/>
+          </w:p>
+          <w:p>
+            <w:pPr>
+              <w:pStyle w:val="Cdigo-fonte"/>
+            </w:pPr>
+          </w:p>
+          <w:p>
+            <w:pPr>
+              <w:pStyle w:val="Cdigo-fonte"/>
+            </w:pPr>
+            <w:r>
+              <w:t>ALTER TABLE t_vt_cliente ADD CONSTRAINT t_vt_cliente_pk PRIMARY KEY ( id_cliente );</w:t>
+            </w:r>
+          </w:p>
+          <w:p>
+            <w:pPr>
+              <w:pStyle w:val="Cdigo-fonte"/>
+            </w:pPr>
+          </w:p>
+          <w:p>
+            <w:pPr>
+              <w:pStyle w:val="Cdigo-fonte"/>
+            </w:pPr>
+            <w:r>
+              <w:t>ALTER TABLE t_vt_cliente ADD CONSTRAINT t_vt_cliente_nr_cpf_un UNIQUE ( nr_cpf );</w:t>
+            </w:r>
+          </w:p>
+          <w:p>
+            <w:pPr>
+              <w:pStyle w:val="Cdigo-fonte"/>
+            </w:pPr>
+          </w:p>
+          <w:p>
+            <w:pPr>
+              <w:pStyle w:val="Cdigo-fonte"/>
+            </w:pPr>
+            <w:r>
+              <w:t>ALTER TABLE t_vt_cliente ADD CONSTRAINT t_vt_cliente_ds_email_un UNIQUE ( ds_email );</w:t>
+            </w:r>
+          </w:p>
+          <w:p>
+            <w:pPr>
+              <w:pStyle w:val="Cdigo-fonte"/>
+            </w:pPr>
+          </w:p>
+          <w:p>
+            <w:pPr>
+              <w:pStyle w:val="Cdigo-fonte"/>
+            </w:pPr>
+            <w:r>
+              <w:t>ALTER TABLE t_vt_cliente ADD CONSTRAINT t_vt_cliente_nr_telefone_un UNIQUE ( nr_telefone );</w:t>
+            </w:r>
+          </w:p>
+        </w:tc>
+      </w:tr>
+    </w:tbl>
+    <w:p>
+      <w:pPr>
+        <w:pStyle w:val="Corpodetexto"/>
+        <w:rPr>
+          <w:sz w:val="20"/>
+          <w:szCs w:val="20"/>
+        </w:rPr>
+      </w:pPr>
+      <w:r>
+        <w:rPr>
+          <w:sz w:val="20"/>
+          <w:szCs w:val="20"/>
+        </w:rPr>
+        <w:lastRenderedPageBreak/>
+        <w:t>Exemplo de Script em SQL para carga inicial do banco de dado</w:t>
+      </w:r>
+      <w:r>
+        <w:rPr>
+          <w:sz w:val="20"/>
+          <w:szCs w:val="20"/>
+        </w:rPr>
+        <w:t xml:space="preserve">s </w:t>
+      </w:r>
+      <w:r>
+        <w:rPr>
+          <w:sz w:val="20"/>
+          <w:szCs w:val="20"/>
+        </w:rPr>
+        <w:t xml:space="preserve">na tabela </w:t>
+      </w:r>
+      <w:r>
+        <w:rPr>
+          <w:b/>
+          <w:sz w:val="20"/>
+          <w:szCs w:val="20"/>
+        </w:rPr>
+        <w:t>t_vocalize</w:t>
+      </w:r>
+      <w:r>
+        <w:rPr>
+          <w:b/>
+          <w:sz w:val="20"/>
+          <w:szCs w:val="20"/>
+        </w:rPr>
+        <w:t>_</w:t>
+      </w:r>
+      <w:r>
+        <w:rPr>
+          <w:b/>
+          <w:sz w:val="20"/>
+          <w:szCs w:val="20"/>
+        </w:rPr>
+        <w:t>cliente</w:t>
+      </w:r>
+    </w:p>
+    <w:p>
+      <w:pPr>
+        <w:pStyle w:val="Corpodetexto"/>
+        <w:rPr>
+          <w:sz w:val="20"/>
+          <w:szCs w:val="20"/>
+        </w:rPr>
+      </w:pPr>
+    </w:p>
+    <w:p>
+      <w:pPr>
+        <w:pStyle w:val="Corpodetexto"/>
       </w:pPr>
     </w:p>
     <w:p>
@@ -26828,6 +27797,7 @@
               <w:rPr>
                 <w:lang w:val="pt-BR"/>
               </w:rPr>
+              <w:lastRenderedPageBreak/>
               <w:t>ALTER TABLE t_vocalize_feedback</w:t>
             </w:r>
           </w:p>
@@ -26983,7 +27953,6 @@
       <w:bookmarkStart w:id="9" w:name="_Toc67673074"/>
       <w:proofErr w:type="gramStart"/>
       <w:r>
-        <w:lastRenderedPageBreak/>
         <w:t>6</w:t>
       </w:r>
       <w:proofErr w:type="gramEnd"/>
@@ -27530,6 +28499,7 @@
               <w:pStyle w:val="Cdigo-fonte"/>
             </w:pPr>
             <w:r>
+              <w:lastRenderedPageBreak/>
               <w:t>INSERT INTO t_vt_login (id_login, id_cliente, ds_email, ds_senha, dt_ultimo_login)</w:t>
             </w:r>
           </w:p>
@@ -27580,7 +28550,6 @@
               <w:pStyle w:val="Cdigo-fonte"/>
             </w:pPr>
             <w:r>
-              <w:lastRenderedPageBreak/>
               <w:t>VALUES (7, 7, 'gabriel.fernandes@gmail.com', 'senha1617', SYSDATE-10);</w:t>
             </w:r>
           </w:p>
@@ -27778,7 +28747,11 @@
               <w:pStyle w:val="Cdigo-fonte"/>
             </w:pPr>
             <w:r>
-              <w:t xml:space="preserve">INSERT INTO t_vt_plano (id_plano, nm_plano, qtd_franquia_minutos, qtd_franquia_internet, vlr_mensal, ds_plano) </w:t>
+              <w:t xml:space="preserve">INSERT INTO t_vt_plano (id_plano, nm_plano, </w:t>
+            </w:r>
+            <w:r>
+              <w:lastRenderedPageBreak/>
+              <w:t xml:space="preserve">qtd_franquia_minutos, qtd_franquia_internet, vlr_mensal, ds_plano) </w:t>
             </w:r>
           </w:p>
           <w:p>
@@ -27818,6 +28791,7 @@
         <w:pStyle w:val="Legenda"/>
       </w:pPr>
       <w:r>
+        <w:lastRenderedPageBreak/>
         <w:t>Exemplo de S</w:t>
       </w:r>
       <w:r>
@@ -27874,7 +28848,6 @@
               <w:pStyle w:val="Cdigo-fonte"/>
             </w:pPr>
             <w:r>
-              <w:lastRenderedPageBreak/>
               <w:t xml:space="preserve">INSERT INTO t_vt_servico_adicional </w:t>
             </w:r>
           </w:p>
@@ -28183,7 +29156,6 @@
               <w:pStyle w:val="Cdigo-fonte"/>
             </w:pPr>
             <w:r>
-              <w:lastRenderedPageBreak/>
               <w:t>INSERT INTO t_vt_itens_fatura (id_itens_fatura, id_plano, st_item, dt_item_adicionado)</w:t>
             </w:r>
           </w:p>
@@ -28426,6 +29398,7 @@
               <w:pStyle w:val="Cdigo-fonte"/>
             </w:pPr>
             <w:r>
+              <w:lastRenderedPageBreak/>
               <w:t>VALUES (3,3);</w:t>
             </w:r>
           </w:p>
@@ -28458,6 +29431,7 @@
         <w:pStyle w:val="Legenda"/>
       </w:pPr>
       <w:r>
+        <w:lastRenderedPageBreak/>
         <w:t>Exemplo de S</w:t>
       </w:r>
       <w:r>
@@ -28535,7 +29509,6 @@
               <w:pStyle w:val="Cdigo-fonte"/>
             </w:pPr>
             <w:r>
-              <w:lastRenderedPageBreak/>
               <w:t>VALUES (1, 'Cartão de Crédito', 'Pagamento realizado através de cartão de crédito.');</w:t>
             </w:r>
           </w:p>
@@ -28631,7 +29604,6 @@
         <w:pStyle w:val="Legenda"/>
       </w:pPr>
       <w:r>
-        <w:lastRenderedPageBreak/>
         <w:t>Exemplo de S</w:t>
       </w:r>
       <w:r>
@@ -28738,6 +29710,7 @@
               <w:pStyle w:val="Cdigo-fonte"/>
             </w:pPr>
             <w:r>
+              <w:lastRenderedPageBreak/>
               <w:t xml:space="preserve">INSERT INTO t_vt_fatura (id_fatura, id_cliente, id_itens_fatura, id_tipo_pagamento, vlr_fatura, dt_vencimento, dt_pagamento) </w:t>
             </w:r>
           </w:p>
@@ -28780,11 +29753,7 @@
               <w:pStyle w:val="Cdigo-fonte"/>
             </w:pPr>
             <w:r>
-              <w:t xml:space="preserve">INSERT INTO t_vt_fatura (id_fatura, id_cliente, </w:t>
-            </w:r>
-            <w:r>
-              <w:lastRenderedPageBreak/>
-              <w:t xml:space="preserve">id_itens_fatura, id_tipo_pagamento, vlr_fatura, dt_vencimento, dt_pagamento) </w:t>
+              <w:t xml:space="preserve">INSERT INTO t_vt_fatura (id_fatura, id_cliente, id_itens_fatura, id_tipo_pagamento, vlr_fatura, dt_vencimento, dt_pagamento) </w:t>
             </w:r>
           </w:p>
           <w:p>
@@ -28965,6 +29934,273 @@
         <w:t>Vocalize:</w:t>
       </w:r>
     </w:p>
+    <w:tbl>
+      <w:tblPr>
+        <w:tblStyle w:val="Tabeladecdigo-fonte"/>
+        <w:tblW w:w="0" w:type="auto"/>
+        <w:tblLook w:val="04A0" w:firstRow="1" w:lastRow="0" w:firstColumn="1" w:lastColumn="0" w:noHBand="0" w:noVBand="1"/>
+      </w:tblPr>
+      <w:tblGrid>
+        <w:gridCol w:w="9034"/>
+      </w:tblGrid>
+      <w:tr>
+        <w:trPr>
+          <w:trHeight w:val="442"/>
+        </w:trPr>
+        <w:tc>
+          <w:tcPr>
+            <w:tcW w:w="9034" w:type="dxa"/>
+          </w:tcPr>
+          <w:p>
+            <w:pPr>
+              <w:pStyle w:val="Cdigo-fonte"/>
+            </w:pPr>
+            <w:r>
+              <w:lastRenderedPageBreak/>
+              <w:t>--Inserindo dados na tabela t_vocalize_cliente</w:t>
+            </w:r>
+          </w:p>
+          <w:p>
+            <w:pPr>
+              <w:pStyle w:val="Cdigo-fonte"/>
+            </w:pPr>
+            <w:r>
+              <w:t>INSERT INTO t_vt_cliente (id_cliente, nm_cliente, nr_cpf, ds_email, nr_ddd, nr_telefone, dt_atendimento)</w:t>
+            </w:r>
+          </w:p>
+          <w:p>
+            <w:pPr>
+              <w:pStyle w:val="Cdigo-fonte"/>
+            </w:pPr>
+            <w:r>
+              <w:t>VALUES (1, 'JoÃo Silva', '12345678901', 'joao@email.com', '11', '987654321', SYSDATE);</w:t>
+            </w:r>
+          </w:p>
+          <w:p>
+            <w:pPr>
+              <w:pStyle w:val="Cdigo-fonte"/>
+            </w:pPr>
+          </w:p>
+          <w:p>
+            <w:pPr>
+              <w:pStyle w:val="Cdigo-fonte"/>
+            </w:pPr>
+            <w:r>
+              <w:t>INSERT INTO t_vt_cliente (id_cliente, nm_cliente, nr_cpf, ds_email, nr_ddd, nr_telefone, dt_atendimento)</w:t>
+            </w:r>
+          </w:p>
+          <w:p>
+            <w:pPr>
+              <w:pStyle w:val="Cdigo-fonte"/>
+            </w:pPr>
+            <w:r>
+              <w:t>VALUES (2, 'Maria Santos', '98765432109', 'maria@email.com', '11', '123456789', SYSDATE);</w:t>
+            </w:r>
+          </w:p>
+          <w:p>
+            <w:pPr>
+              <w:pStyle w:val="Cdigo-fonte"/>
+            </w:pPr>
+          </w:p>
+          <w:p>
+            <w:pPr>
+              <w:pStyle w:val="Cdigo-fonte"/>
+            </w:pPr>
+            <w:r>
+              <w:t>INSERT INTO t_vt_cliente (id_cliente, nm_cliente, nr_cpf, ds_email, nr_ddd, nr_telefone, dt_atendimento)</w:t>
+            </w:r>
+          </w:p>
+          <w:p>
+            <w:pPr>
+              <w:pStyle w:val="Cdigo-fonte"/>
+            </w:pPr>
+            <w:r>
+              <w:t>VALUES (3, 'Pedro Oliveira', '45678912345', 'pedro@email.com', '31', '987634427', SYSDATE);</w:t>
+            </w:r>
+          </w:p>
+          <w:p>
+            <w:pPr>
+              <w:pStyle w:val="Cdigo-fonte"/>
+            </w:pPr>
+          </w:p>
+          <w:p>
+            <w:pPr>
+              <w:pStyle w:val="Cdigo-fonte"/>
+            </w:pPr>
+            <w:r>
+              <w:t>INSERT INTO t_vt_cliente (id_cliente, nm_cliente, nr_cpf, ds_email, nr_ddd, nr_telefone, dt_atendimento)</w:t>
+            </w:r>
+          </w:p>
+          <w:p>
+            <w:pPr>
+              <w:pStyle w:val="Cdigo-fonte"/>
+            </w:pPr>
+            <w:r>
+              <w:t>VALUES (4, 'Ana Pereira', '98765432156', 'ana@email.com', '11', '981702202', SYSDATE);</w:t>
+            </w:r>
+          </w:p>
+          <w:p>
+            <w:pPr>
+              <w:pStyle w:val="Cdigo-fonte"/>
+            </w:pPr>
+          </w:p>
+          <w:p>
+            <w:pPr>
+              <w:pStyle w:val="Cdigo-fonte"/>
+            </w:pPr>
+            <w:r>
+              <w:t>INSERT INTO t_vt_cliente (id_cliente, nm_cliente, nr_cpf, ds_email, nr_ddd, nr_telefone, dt_atendimento)</w:t>
+            </w:r>
+          </w:p>
+          <w:p>
+            <w:pPr>
+              <w:pStyle w:val="Cdigo-fonte"/>
+            </w:pPr>
+            <w:r>
+              <w:t>VALUES (5, 'Lucas Ferreira', '78912345678', 'lucas@email.com', '11', '987654321', SYSDATE);</w:t>
+            </w:r>
+          </w:p>
+          <w:p>
+            <w:pPr>
+              <w:pStyle w:val="Cdigo-fonte"/>
+            </w:pPr>
+          </w:p>
+          <w:p>
+            <w:pPr>
+              <w:pStyle w:val="Cdigo-fonte"/>
+            </w:pPr>
+            <w:r>
+              <w:t>INSERT INTO t_vt_cliente (id_cliente, nm_cliente, nr_cpf, ds_email, nr_ddd, nr_telefone, dt_atendimento)</w:t>
+            </w:r>
+          </w:p>
+          <w:p>
+            <w:pPr>
+              <w:pStyle w:val="Cdigo-fonte"/>
+            </w:pPr>
+            <w:r>
+              <w:t>VALUES (6, 'Juliana Lima', '12398745601', 'juliana@email.com', '11', '123456789', SYSDATE);</w:t>
+            </w:r>
+          </w:p>
+          <w:p>
+            <w:pPr>
+              <w:pStyle w:val="Cdigo-fonte"/>
+            </w:pPr>
+          </w:p>
+          <w:p>
+            <w:pPr>
+              <w:pStyle w:val="Cdigo-fonte"/>
+            </w:pPr>
+            <w:r>
+              <w:t>INSERT INTO t_vt_cliente (id_cliente, nm_cliente, nr_cpf, ds_email, nr_ddd, nr_telefone, dt_atendimento)</w:t>
+            </w:r>
+          </w:p>
+          <w:p>
+            <w:pPr>
+              <w:pStyle w:val="Cdigo-fonte"/>
+            </w:pPr>
+            <w:r>
+              <w:t>VALUES (7, 'Carlos Santos', '65478932109', 'carlos@email.com', '21', '912345678', SYSDATE);</w:t>
+            </w:r>
+          </w:p>
+          <w:p>
+            <w:pPr>
+              <w:pStyle w:val="Cdigo-fonte"/>
+            </w:pPr>
+          </w:p>
+          <w:p>
+            <w:pPr>
+              <w:pStyle w:val="Cdigo-fonte"/>
+            </w:pPr>
+            <w:r>
+              <w:t>INSERT INTO t_vt_cliente (id_cliente, nm_cliente, nr_cpf, ds_email, nr_ddd, nr_telefone, dt_atendimento)</w:t>
+            </w:r>
+          </w:p>
+          <w:p>
+            <w:pPr>
+              <w:pStyle w:val="Cdigo-fonte"/>
+            </w:pPr>
+            <w:r>
+              <w:t>VALUES (8, 'Fernanda Almeida', '78945612345', 'fernanda@email.com', '31', '123456789', SYSDATE);</w:t>
+            </w:r>
+          </w:p>
+          <w:p>
+            <w:pPr>
+              <w:pStyle w:val="Cdigo-fonte"/>
+            </w:pPr>
+          </w:p>
+          <w:p>
+            <w:pPr>
+              <w:pStyle w:val="Cdigo-fonte"/>
+            </w:pPr>
+            <w:r>
+              <w:t>INSERT INTO t_vt_cliente (id_cliente, nm_cliente, nr_cpf, ds_email, nr_ddd, nr_telefone, dt_atendimento)</w:t>
+            </w:r>
+          </w:p>
+          <w:p>
+            <w:pPr>
+              <w:pStyle w:val="Cdigo-fonte"/>
+            </w:pPr>
+            <w:r>
+              <w:t>VALUES (9, 'Ricardo Sousa', '98732165456', 'ricardo@email.com', '41', '987654321', SYSDATE);</w:t>
+            </w:r>
+          </w:p>
+        </w:tc>
+      </w:tr>
+    </w:tbl>
+    <w:p>
+      <w:pPr>
+        <w:pStyle w:val="Legenda"/>
+        <w:rPr>
+          <w:b/>
+        </w:rPr>
+      </w:pPr>
+      <w:r>
+        <w:t>Exemplo de S</w:t>
+      </w:r>
+      <w:r>
+        <w:t>cript em SQL para carga inicial do banco de dado</w:t>
+      </w:r>
+      <w:r>
+        <w:t>s</w:t>
+      </w:r>
+      <w:proofErr w:type="gramStart"/>
+      <w:r>
+        <w:t xml:space="preserve">  </w:t>
+      </w:r>
+      <w:proofErr w:type="gramEnd"/>
+      <w:r>
+        <w:t xml:space="preserve">na tabela </w:t>
+      </w:r>
+      <w:r>
+        <w:rPr>
+          <w:b/>
+        </w:rPr>
+        <w:t>t_</w:t>
+      </w:r>
+      <w:r>
+        <w:rPr>
+          <w:b/>
+        </w:rPr>
+        <w:t>vocalize_</w:t>
+      </w:r>
+      <w:r>
+        <w:rPr>
+          <w:b/>
+        </w:rPr>
+        <w:t>cliente</w:t>
+      </w:r>
+    </w:p>
+    <w:p>
+      <w:pPr>
+        <w:pStyle w:val="Corpodetexto"/>
+        <w:jc w:val="left"/>
+        <w:rPr>
+          <w:b/>
+          <w:sz w:val="28"/>
+          <w:szCs w:val="28"/>
+        </w:rPr>
+      </w:pPr>
+    </w:p>
     <w:p>
       <w:pPr>
         <w:pStyle w:val="Corpodetexto"/>
@@ -28998,6 +30234,7 @@
               <w:pStyle w:val="Cdigo-fonte"/>
             </w:pPr>
             <w:r>
+              <w:lastRenderedPageBreak/>
               <w:t>--Inserindo dados na tabela t_vocalize_ligacao</w:t>
             </w:r>
           </w:p>
@@ -29014,7 +30251,7 @@
               <w:pStyle w:val="Cdigo-fonte"/>
             </w:pPr>
             <w:r>
-              <w:t>VALUES (1, 1,TO_DATE('2023-01-12', 'YYYY-MM-DD'), 10, 'Mais informações sobre o produto', 'O cliente sentiu satisfeito');</w:t>
+              <w:t>VALUES (1, 1,TO_DATE('2023-01-12', 'YYYY-MM-DD'), 10, 'Mais informaÃ§Ãµes sobre o produto', 'O cliente sentiu satisfeito');</w:t>
             </w:r>
           </w:p>
           <w:p>
@@ -29035,7 +30272,112 @@
               <w:pStyle w:val="Cdigo-fonte"/>
             </w:pPr>
             <w:r>
-              <w:t>VALUES (2, 1, TO_</w:t>
+              <w:t>VALUES (2, 1, TO_DATE('2023-02-11', 'YYYY-MM-DD'), 15, 'Quero realizar uma compra', 'NÃ£o identifiquei nenhum comportamento fora do padrÃ£o.');</w:t>
+            </w:r>
+          </w:p>
+          <w:p>
+            <w:pPr>
+              <w:pStyle w:val="Cdigo-fonte"/>
+            </w:pPr>
+          </w:p>
+          <w:p>
+            <w:pPr>
+              <w:pStyle w:val="Cdigo-fonte"/>
+            </w:pPr>
+            <w:r>
+              <w:t>INSERT INTO t_vocalize_ligacao (id_ligacao, id_cliente, dt_ligacao, qtd_duracao, ds_trancricao_audio, ds_temperatura)</w:t>
+            </w:r>
+          </w:p>
+          <w:p>
+            <w:pPr>
+              <w:pStyle w:val="Cdigo-fonte"/>
+            </w:pPr>
+            <w:r>
+              <w:t>VALUES (3, 2, TO_DATE('2023-03-20', 'YYYY-MM-DD') , 18, 'Gostaria de cancelar uma compra', 'NÃ£o identifiquei nenhum comportamento fora do padrÃ£o.');</w:t>
+            </w:r>
+          </w:p>
+          <w:p>
+            <w:pPr>
+              <w:pStyle w:val="Cdigo-fonte"/>
+            </w:pPr>
+          </w:p>
+          <w:p>
+            <w:pPr>
+              <w:pStyle w:val="Cdigo-fonte"/>
+            </w:pPr>
+            <w:r>
+              <w:t>INSERT INTO t_vocalize_ligacao (id_ligacao, id_cliente, dt_ligacao, qtd_duracao, ds_trancricao_audio, ds_temperatura)</w:t>
+            </w:r>
+          </w:p>
+          <w:p>
+            <w:pPr>
+              <w:pStyle w:val="Cdigo-fonte"/>
+            </w:pPr>
+            <w:r>
+              <w:t>VALUES (4, 3, TO_DATE('2023-03-21', 'YYYY-MM-DD') , 22, 'O valor do plano veio errado no boleto.', 'NÃ£o identifiquei nenhum comportamento fora do padrÃ£o.');</w:t>
+            </w:r>
+          </w:p>
+          <w:p>
+            <w:pPr>
+              <w:pStyle w:val="Cdigo-fonte"/>
+            </w:pPr>
+          </w:p>
+          <w:p>
+            <w:pPr>
+              <w:pStyle w:val="Cdigo-fonte"/>
+            </w:pPr>
+            <w:r>
+              <w:t>INSERT INTO t_vocalize_ligacao (id_ligacao, id_cliente, dt_ligacao, qtd_duracao, ds_trancricao_audio, ds_temperatura)</w:t>
+            </w:r>
+          </w:p>
+          <w:p>
+            <w:pPr>
+              <w:pStyle w:val="Cdigo-fonte"/>
+            </w:pPr>
+            <w:r>
+              <w:t>VALUES (5, 4, TO_DATE('2023-03-21', 'YYYY-MM-DD'), 5, 'Pedi a troca do serviÃ§o, mas nÃ£o foi resolvido.', 'NÃ£o identifiquei nenhum comportamento fora do padrÃ£o.');</w:t>
+            </w:r>
+          </w:p>
+          <w:p>
+            <w:pPr>
+              <w:pStyle w:val="Cdigo-fonte"/>
+            </w:pPr>
+          </w:p>
+          <w:p>
+            <w:pPr>
+              <w:pStyle w:val="Cdigo-fonte"/>
+            </w:pPr>
+            <w:r>
+              <w:t>INSERT INTO t_vocalize_ligacao (id_ligacao, id_cliente, dt_ligacao, qtd_duracao, ds_trancricao_audio, ds_temperatura)</w:t>
+            </w:r>
+          </w:p>
+          <w:p>
+            <w:pPr>
+              <w:pStyle w:val="Cdigo-fonte"/>
+            </w:pPr>
+            <w:r>
+              <w:t>VALUES (6, 5, TO_DATE('2023-03-24', 'YYYY-MM-DD'), 13, 'Procurar outros serviÃ§os.', 'NÃ£o identifiquei nenhum comportamento fora do padrÃ£o.');</w:t>
+            </w:r>
+          </w:p>
+          <w:p>
+            <w:pPr>
+              <w:pStyle w:val="Cdigo-fonte"/>
+            </w:pPr>
+          </w:p>
+          <w:p>
+            <w:pPr>
+              <w:pStyle w:val="Cdigo-fonte"/>
+            </w:pPr>
+            <w:r>
+              <w:t>INSERT INTO t_vocalize_ligacao (id_ligacao, id_cliente, dt_ligacao, qtd_duracao, ds_trancricao_audio, ds_temperatura)</w:t>
+            </w:r>
+          </w:p>
+          <w:p>
+            <w:pPr>
+              <w:pStyle w:val="Cdigo-fonte"/>
+            </w:pPr>
+            <w:r>
+              <w:t>VALUES (7, 6, TO_</w:t>
             </w:r>
             <w:proofErr w:type="gramStart"/>
             <w:r>
@@ -29043,206 +30385,58 @@
             </w:r>
             <w:proofErr w:type="gramEnd"/>
             <w:r>
-              <w:t xml:space="preserve">'2023-02-11', 'YYYY-MM-DD'), 15, </w:t>
-            </w:r>
+              <w:t>'2023-03-27', 'YYYY-MM-DD'), 28, 'Alterar o endereÃ§o do serviÃ§o.', 'O cliente se mostrou nervoso.');</w:t>
+            </w:r>
+          </w:p>
+          <w:p>
+            <w:pPr>
+              <w:pStyle w:val="Cdigo-fonte"/>
+            </w:pPr>
+          </w:p>
+          <w:p>
+            <w:pPr>
+              <w:pStyle w:val="Cdigo-fonte"/>
+            </w:pPr>
+            <w:r>
+              <w:t>INSERT INTO t_vocalize_ligacao (id_ligacao, id_cliente, dt_ligacao, qtd_duracao, ds_trancricao_audio, ds_temperatura)</w:t>
+            </w:r>
+          </w:p>
+          <w:p>
+            <w:pPr>
+              <w:pStyle w:val="Cdigo-fonte"/>
+            </w:pPr>
+            <w:r>
+              <w:t>VALUES (8, 7</w:t>
+            </w:r>
+            <w:proofErr w:type="gramStart"/>
+            <w:r>
+              <w:t>,TO</w:t>
+            </w:r>
+            <w:proofErr w:type="gramEnd"/>
+            <w:r>
+              <w:t>_DATE('2023-04-01', 'YYYY-MM-DD'), 17, 'A conta veio errada', 'Conteve algumas variaÃ§Ãµes no tom de voz.');</w:t>
+            </w:r>
+          </w:p>
+          <w:p>
+            <w:pPr>
+              <w:pStyle w:val="Cdigo-fonte"/>
+            </w:pPr>
+          </w:p>
+          <w:p>
+            <w:pPr>
+              <w:pStyle w:val="Cdigo-fonte"/>
+            </w:pPr>
+            <w:r>
+              <w:t>INSERT INTO t_vocalize_ligacao (id_ligacao, id_cliente, dt_ligacao, qtd_duracao, ds_trancricao_audio, ds_temperatura)</w:t>
+            </w:r>
+          </w:p>
+          <w:p>
+            <w:pPr>
+              <w:pStyle w:val="Cdigo-fonte"/>
+            </w:pPr>
             <w:r>
               <w:lastRenderedPageBreak/>
-              <w:t>'Quero realizar uma compra', 'Não identifiquei nenhum comportamento fora do padrão.');</w:t>
-            </w:r>
-          </w:p>
-          <w:p>
-            <w:pPr>
-              <w:pStyle w:val="Cdigo-fonte"/>
-            </w:pPr>
-          </w:p>
-          <w:p>
-            <w:pPr>
-              <w:pStyle w:val="Cdigo-fonte"/>
-            </w:pPr>
-            <w:r>
-              <w:t>INSERT INTO t_vocalize_ligacao (id_ligacao, id_cliente, dt_ligacao, qtd_duracao, ds_trancricao_audio, ds_temperatura)</w:t>
-            </w:r>
-          </w:p>
-          <w:p>
-            <w:pPr>
-              <w:pStyle w:val="Cdigo-fonte"/>
-            </w:pPr>
-            <w:r>
-              <w:t>VALUES (3, 2, TO_</w:t>
-            </w:r>
-            <w:proofErr w:type="gramStart"/>
-            <w:r>
-              <w:t>DATE(</w:t>
-            </w:r>
-            <w:proofErr w:type="gramEnd"/>
-            <w:r>
-              <w:t>'2023-03-20', 'YYYY-MM-DD') , 18, 'Gostaria de cancelar uma compra', 'Não identifiquei nenhum comportamento fora do padrão.');</w:t>
-            </w:r>
-          </w:p>
-          <w:p>
-            <w:pPr>
-              <w:pStyle w:val="Cdigo-fonte"/>
-            </w:pPr>
-          </w:p>
-          <w:p>
-            <w:pPr>
-              <w:pStyle w:val="Cdigo-fonte"/>
-            </w:pPr>
-            <w:r>
-              <w:t>INSERT INTO t_vocalize_ligacao (id_ligacao, id_cliente, dt_ligacao, qtd_duracao, ds_trancricao_audio, ds_temperatura)</w:t>
-            </w:r>
-          </w:p>
-          <w:p>
-            <w:pPr>
-              <w:pStyle w:val="Cdigo-fonte"/>
-            </w:pPr>
-            <w:r>
-              <w:t>VALUES (4, 3, TO_</w:t>
-            </w:r>
-            <w:proofErr w:type="gramStart"/>
-            <w:r>
-              <w:t>DATE(</w:t>
-            </w:r>
-            <w:proofErr w:type="gramEnd"/>
-            <w:r>
-              <w:t>'2023-03-21', 'YYYY-MM-DD') , 22, 'O valor do plano veio errado no boleto.', 'Não identifiquei nenhum comportamento fora do padrão.');</w:t>
-            </w:r>
-          </w:p>
-          <w:p>
-            <w:pPr>
-              <w:pStyle w:val="Cdigo-fonte"/>
-            </w:pPr>
-          </w:p>
-          <w:p>
-            <w:pPr>
-              <w:pStyle w:val="Cdigo-fonte"/>
-            </w:pPr>
-            <w:r>
-              <w:t>INSERT INTO t_vocalize_ligacao (id_ligacao, id_cliente, dt_ligacao, qtd_duracao, ds_trancricao_audio, ds_temperatura)</w:t>
-            </w:r>
-          </w:p>
-          <w:p>
-            <w:pPr>
-              <w:pStyle w:val="Cdigo-fonte"/>
-            </w:pPr>
-            <w:r>
-              <w:t>VALUES (5, 4, TO_DATE('2023-03-21', 'YYYY-MM-DD'), 5, 'Pedi a troca do serviço, mas não foi resolvido.', 'Não identifiquei nenhum comportamento fora do padrão.');</w:t>
-            </w:r>
-          </w:p>
-          <w:p>
-            <w:pPr>
-              <w:pStyle w:val="Cdigo-fonte"/>
-            </w:pPr>
-          </w:p>
-          <w:p>
-            <w:pPr>
-              <w:pStyle w:val="Cdigo-fonte"/>
-            </w:pPr>
-            <w:r>
-              <w:t>INSERT INTO t_vocalize_ligacao (id_ligacao, id_cliente, dt_ligacao, qtd_duracao, ds_trancricao_audio, ds_temperatura)</w:t>
-            </w:r>
-          </w:p>
-          <w:p>
-            <w:pPr>
-              <w:pStyle w:val="Cdigo-fonte"/>
-            </w:pPr>
-            <w:r>
-              <w:t>VALUES (6, 5, TO_</w:t>
-            </w:r>
-            <w:proofErr w:type="gramStart"/>
-            <w:r>
-              <w:t>DATE(</w:t>
-            </w:r>
-            <w:proofErr w:type="gramEnd"/>
-            <w:r>
-              <w:t>'2023-03-24', 'YYYY-MM-DD'), 13, 'Procurar outros serviços.', 'Não identifiquei nenhum comportamento fora do padrão.');</w:t>
-            </w:r>
-          </w:p>
-          <w:p>
-            <w:pPr>
-              <w:pStyle w:val="Cdigo-fonte"/>
-            </w:pPr>
-          </w:p>
-          <w:p>
-            <w:pPr>
-              <w:pStyle w:val="Cdigo-fonte"/>
-            </w:pPr>
-            <w:r>
-              <w:t>INSERT INTO t_vocalize_ligacao (id_ligacao, id_cliente, dt_ligacao, qtd_duracao, ds_trancricao_audio, ds_temperatura)</w:t>
-            </w:r>
-          </w:p>
-          <w:p>
-            <w:pPr>
-              <w:pStyle w:val="Cdigo-fonte"/>
-            </w:pPr>
-            <w:r>
-              <w:t>VALUES (7, 6, TO_</w:t>
-            </w:r>
-            <w:proofErr w:type="gramStart"/>
-            <w:r>
-              <w:t>DATE(</w:t>
-            </w:r>
-            <w:proofErr w:type="gramEnd"/>
-            <w:r>
-              <w:t>'2023-03-27', 'YYYY-MM-DD'), 28, 'Alterar o endereço do serviço.', 'O cliente se mostrou nervoso.');</w:t>
-            </w:r>
-          </w:p>
-          <w:p>
-            <w:pPr>
-              <w:pStyle w:val="Cdigo-fonte"/>
-            </w:pPr>
-          </w:p>
-          <w:p>
-            <w:pPr>
-              <w:pStyle w:val="Cdigo-fonte"/>
-            </w:pPr>
-            <w:r>
-              <w:t>INSERT INTO t_vocalize_ligacao (id_ligacao, id_cliente, dt_ligacao, qtd_duracao, ds_trancricao_audio, ds_temperatura)</w:t>
-            </w:r>
-          </w:p>
-          <w:p>
-            <w:pPr>
-              <w:pStyle w:val="Cdigo-fonte"/>
-            </w:pPr>
-            <w:r>
-              <w:t>VALUES (8, 7</w:t>
-            </w:r>
-            <w:proofErr w:type="gramStart"/>
-            <w:r>
-              <w:t>,TO</w:t>
-            </w:r>
-            <w:proofErr w:type="gramEnd"/>
-            <w:r>
-              <w:t>_DATE('2023-04-01', 'YYYY-MM-DD'), 17, 'A conta veio errada', 'Conteve algumas variações no tom de voz.');</w:t>
-            </w:r>
-          </w:p>
-          <w:p>
-            <w:pPr>
-              <w:pStyle w:val="Cdigo-fonte"/>
-            </w:pPr>
-          </w:p>
-          <w:p>
-            <w:pPr>
-              <w:pStyle w:val="Cdigo-fonte"/>
-            </w:pPr>
-            <w:r>
-              <w:t>INSERT INTO t_vocalize_ligacao (id_ligacao, id_cliente, dt_ligacao, qtd_duracao, ds_trancricao_audio, ds_temperatura)</w:t>
-            </w:r>
-          </w:p>
-          <w:p>
-            <w:pPr>
-              <w:pStyle w:val="Cdigo-fonte"/>
-            </w:pPr>
-            <w:r>
-              <w:t>VALUES (9, 8</w:t>
-            </w:r>
-            <w:proofErr w:type="gramStart"/>
-            <w:r>
-              <w:t>,TO</w:t>
-            </w:r>
-            <w:proofErr w:type="gramEnd"/>
-            <w:r>
-              <w:t>_DATE('2023-04-07', 'YYYY-MM-DD'), 20, 'Meu boleto não chegou.', 'Não identifiquei nenhum comportamento fora do padrão.');</w:t>
+              <w:t>VALUES (9, 8,TO_DATE('2023-04-07', 'YYYY-MM-DD'), 20, 'Meu boleto nÃ£o chegou.', 'NÃ£o identifiquei nenhum comportamento fora do padrÃ£o.');</w:t>
             </w:r>
           </w:p>
           <w:p>
@@ -29348,7 +30542,6 @@
               <w:pStyle w:val="Cdigo-fonte"/>
             </w:pPr>
             <w:r>
-              <w:lastRenderedPageBreak/>
               <w:t>--Inserindo dados na tabela t_vocalize_feedback</w:t>
             </w:r>
           </w:p>
@@ -29568,6 +30761,7 @@
         </w:rPr>
       </w:pPr>
       <w:r>
+        <w:lastRenderedPageBreak/>
         <w:t>Exemplo de S</w:t>
       </w:r>
       <w:r>
@@ -30083,21 +31277,21 @@
                     <w:rPr>
                       <w:lang w:val="pt-BR"/>
                     </w:rPr>
-                    <w:t xml:space="preserve">  </w:t>
+                    <w:t xml:space="preserve">  set st_</w:t>
                   </w:r>
-                  <w:proofErr w:type="gramStart"/>
                   <w:r>
                     <w:rPr>
                       <w:lang w:val="pt-BR"/>
                     </w:rPr>
-                    <w:t>set</w:t>
+                    <w:t>item</w:t>
                   </w:r>
-                  <w:proofErr w:type="gramEnd"/>
+                  <w:bookmarkStart w:id="11" w:name="_GoBack"/>
+                  <w:bookmarkEnd w:id="11"/>
                   <w:r>
                     <w:rPr>
                       <w:lang w:val="pt-BR"/>
                     </w:rPr>
-                    <w:t xml:space="preserve"> st_plano = 'I'</w:t>
+                    <w:t xml:space="preserve"> = 'I'</w:t>
                   </w:r>
                 </w:p>
                 <w:p>
@@ -30385,7 +31579,19 @@
                     <w:rPr>
                       <w:lang w:val="pt-BR"/>
                     </w:rPr>
-                    <w:t xml:space="preserve"> st_plano = 'A'</w:t>
+                    <w:t xml:space="preserve"> st_</w:t>
+                  </w:r>
+                  <w:r>
+                    <w:rPr>
+                      <w:lang w:val="pt-BR"/>
+                    </w:rPr>
+                    <w:t>item</w:t>
+                  </w:r>
+                  <w:r>
+                    <w:rPr>
+                      <w:lang w:val="pt-BR"/>
+                    </w:rPr>
+                    <w:t xml:space="preserve"> = 'A'</w:t>
                   </w:r>
                 </w:p>
                 <w:p>
@@ -30828,7 +32034,7 @@
       <w:pPr>
         <w:pStyle w:val="Ttulo1"/>
       </w:pPr>
-      <w:bookmarkStart w:id="11" w:name="_Toc67673076"/>
+      <w:bookmarkStart w:id="12" w:name="_Toc67673076"/>
       <w:r>
         <w:rPr>
           <w:lang w:val="en-US"/>
@@ -30878,7 +32084,7 @@
         </w:rPr>
         <w:t>)</w:t>
       </w:r>
-      <w:bookmarkEnd w:id="11"/>
+      <w:bookmarkEnd w:id="12"/>
       <w:r>
         <w:t xml:space="preserve"> </w:t>
       </w:r>
@@ -30899,7 +32105,7 @@
           <w:szCs w:val="24"/>
         </w:rPr>
       </w:pPr>
-      <w:bookmarkStart w:id="12" w:name="_Toc67673077"/>
+      <w:bookmarkStart w:id="13" w:name="_Toc67673077"/>
       <w:r>
         <w:rPr>
           <w:sz w:val="24"/>
@@ -30942,7 +32148,7 @@
         </w:rPr>
         <w:t>ontendo apenas dados ordenados.</w:t>
       </w:r>
-      <w:bookmarkEnd w:id="12"/>
+      <w:bookmarkEnd w:id="13"/>
       <w:r>
         <w:rPr>
           <w:sz w:val="24"/>
@@ -31593,8 +32799,6 @@
               </w:rPr>
               <w:t xml:space="preserve"> vc.id_cliente = 1;</w:t>
             </w:r>
-            <w:bookmarkStart w:id="13" w:name="_GoBack"/>
-            <w:bookmarkEnd w:id="13"/>
           </w:p>
         </w:tc>
       </w:tr>
@@ -31904,7 +33108,7 @@
       </w:pPr>
     </w:p>
     <w:sectPr>
-      <w:headerReference w:type="first" r:id="rId22"/>
+      <w:headerReference w:type="first" r:id="rId24"/>
       <w:pgSz w:w="11906" w:h="16838" w:code="9"/>
       <w:pgMar w:top="1707" w:right="1701" w:bottom="1117" w:left="1134" w:header="709" w:footer="709" w:gutter="0"/>
       <w:cols w:space="708"/>
@@ -32135,27 +33339,14 @@
     <w:r>
       <w:t xml:space="preserve"> de </w:t>
     </w:r>
-    <w:r>
-      <w:fldChar w:fldCharType="begin"/>
-    </w:r>
-    <w:r>
-      <w:instrText>NUMPAGES   \* MERGEFORMAT</w:instrText>
-    </w:r>
-    <w:r>
-      <w:fldChar w:fldCharType="separate"/>
-    </w:r>
-    <w:r>
-      <w:rPr>
-        <w:noProof/>
-      </w:rPr>
-      <w:t>38</w:t>
-    </w:r>
-    <w:r>
-      <w:rPr>
-        <w:noProof/>
-      </w:rPr>
-      <w:fldChar w:fldCharType="end"/>
-    </w:r>
+    <w:fldSimple w:instr="NUMPAGES   \* MERGEFORMAT">
+      <w:r>
+        <w:rPr>
+          <w:noProof/>
+        </w:rPr>
+        <w:t>36</w:t>
+      </w:r>
+    </w:fldSimple>
     <w:r>
       <w:t xml:space="preserve"> </w:t>
     </w:r>
@@ -32264,27 +33455,14 @@
     <w:r>
       <w:t xml:space="preserve"> de </w:t>
     </w:r>
-    <w:r>
-      <w:fldChar w:fldCharType="begin"/>
-    </w:r>
-    <w:r>
-      <w:instrText>NUMPAGES   \* MERGEFORMAT</w:instrText>
-    </w:r>
-    <w:r>
-      <w:fldChar w:fldCharType="separate"/>
-    </w:r>
-    <w:r>
-      <w:rPr>
-        <w:noProof/>
-      </w:rPr>
-      <w:t>30</w:t>
-    </w:r>
-    <w:r>
-      <w:rPr>
-        <w:noProof/>
-      </w:rPr>
-      <w:fldChar w:fldCharType="end"/>
-    </w:r>
+    <w:fldSimple w:instr="NUMPAGES   \* MERGEFORMAT">
+      <w:r>
+        <w:rPr>
+          <w:noProof/>
+        </w:rPr>
+        <w:t>36</w:t>
+      </w:r>
+    </w:fldSimple>
     <w:r>
       <w:t xml:space="preserve"> </w:t>
     </w:r>
@@ -32387,7 +33565,7 @@
       <w:rPr>
         <w:noProof/>
       </w:rPr>
-      <w:t>35</w:t>
+      <w:t>38</w:t>
     </w:r>
     <w:r>
       <w:fldChar w:fldCharType="end"/>
@@ -32395,27 +33573,14 @@
     <w:r>
       <w:t xml:space="preserve"> de </w:t>
     </w:r>
-    <w:r>
-      <w:fldChar w:fldCharType="begin"/>
-    </w:r>
-    <w:r>
-      <w:instrText xml:space="preserve"> NUMPAGES   \* MERGEFORMAT </w:instrText>
-    </w:r>
-    <w:r>
-      <w:fldChar w:fldCharType="separate"/>
-    </w:r>
-    <w:r>
-      <w:rPr>
-        <w:noProof/>
-      </w:rPr>
-      <w:t>36</w:t>
-    </w:r>
-    <w:r>
-      <w:rPr>
-        <w:noProof/>
-      </w:rPr>
-      <w:fldChar w:fldCharType="end"/>
-    </w:r>
+    <w:fldSimple w:instr=" NUMPAGES   \* MERGEFORMAT ">
+      <w:r>
+        <w:rPr>
+          <w:noProof/>
+        </w:rPr>
+        <w:t>41</w:t>
+      </w:r>
+    </w:fldSimple>
     <w:r>
       <w:t xml:space="preserve"> </w:t>
     </w:r>
@@ -32567,27 +33732,14 @@
     <w:r>
       <w:t xml:space="preserve"> de </w:t>
     </w:r>
-    <w:r>
-      <w:fldChar w:fldCharType="begin"/>
-    </w:r>
-    <w:r>
-      <w:instrText xml:space="preserve"> NUMPAGES   \* MERGEFORMAT </w:instrText>
-    </w:r>
-    <w:r>
-      <w:fldChar w:fldCharType="separate"/>
-    </w:r>
-    <w:r>
-      <w:rPr>
-        <w:noProof/>
-      </w:rPr>
-      <w:t>38</w:t>
-    </w:r>
-    <w:r>
-      <w:rPr>
-        <w:noProof/>
-      </w:rPr>
-      <w:fldChar w:fldCharType="end"/>
-    </w:r>
+    <w:fldSimple w:instr=" NUMPAGES   \* MERGEFORMAT ">
+      <w:r>
+        <w:rPr>
+          <w:noProof/>
+        </w:rPr>
+        <w:t>36</w:t>
+      </w:r>
+    </w:fldSimple>
     <w:r>
       <w:t xml:space="preserve"> </w:t>
     </w:r>
@@ -32682,7 +33834,7 @@
       <w:rPr>
         <w:noProof/>
       </w:rPr>
-      <w:t>15</w:t>
+      <w:t>17</w:t>
     </w:r>
     <w:r>
       <w:fldChar w:fldCharType="end"/>
@@ -32690,27 +33842,14 @@
     <w:r>
       <w:t xml:space="preserve"> de </w:t>
     </w:r>
-    <w:r>
-      <w:fldChar w:fldCharType="begin"/>
-    </w:r>
-    <w:r>
-      <w:instrText xml:space="preserve"> NUMPAGES   \* MERGEFORMAT </w:instrText>
-    </w:r>
-    <w:r>
-      <w:fldChar w:fldCharType="separate"/>
-    </w:r>
-    <w:r>
-      <w:rPr>
-        <w:noProof/>
-      </w:rPr>
-      <w:t>37</w:t>
-    </w:r>
-    <w:r>
-      <w:rPr>
-        <w:noProof/>
-      </w:rPr>
-      <w:fldChar w:fldCharType="end"/>
-    </w:r>
+    <w:fldSimple w:instr=" NUMPAGES   \* MERGEFORMAT ">
+      <w:r>
+        <w:rPr>
+          <w:noProof/>
+        </w:rPr>
+        <w:t>38</w:t>
+      </w:r>
+    </w:fldSimple>
     <w:r>
       <w:t xml:space="preserve"> </w:t>
     </w:r>
@@ -37534,28 +38673,13 @@
   <a:extraClrSchemeLst/>
   <a:extLst>
     <a:ext uri="{05A4C25C-085E-4340-85A3-A5531E510DB2}">
-      <thm15:themeFamily xmlns="" xmlns:thm15="http://schemas.microsoft.com/office/thememl/2012/main" name="Office Theme" id="{62F939B6-93AF-4DB8-9C6B-D6C7DFDC589F}" vid="{4A3C46E8-61CC-4603-A589-7422A47A8E4A}"/>
+      <thm15:themeFamily xmlns:thm15="http://schemas.microsoft.com/office/thememl/2012/main" xmlns="" name="Office Theme" id="{62F939B6-93AF-4DB8-9C6B-D6C7DFDC589F}" vid="{4A3C46E8-61CC-4603-A589-7422A47A8E4A}"/>
     </a:ext>
   </a:extLst>
 </a:theme>
 </file>
 
 <file path=customXml/item1.xml><?xml version="1.0" encoding="utf-8"?>
-<?mso-contentType ?>
-<FormTemplates xmlns="http://schemas.microsoft.com/sharepoint/v3/contenttype/forms">
-  <Display>DocumentLibraryForm</Display>
-  <Edit>DocumentLibraryForm</Edit>
-  <New>DocumentLibraryForm</New>
-</FormTemplates>
-</file>
-
-<file path=customXml/item2.xml><?xml version="1.0" encoding="utf-8"?>
-<p:properties xmlns:p="http://schemas.microsoft.com/office/2006/metadata/properties" xmlns:xsi="http://www.w3.org/2001/XMLSchema-instance" xmlns:pc="http://schemas.microsoft.com/office/infopath/2007/PartnerControls">
-  <documentManagement/>
-</p:properties>
-</file>
-
-<file path=customXml/item3.xml><?xml version="1.0" encoding="utf-8"?>
 <ct:contentTypeSchema xmlns:ct="http://schemas.microsoft.com/office/2006/metadata/contentType" xmlns:ma="http://schemas.microsoft.com/office/2006/metadata/properties/metaAttributes" ct:_="" ma:_="" ma:contentTypeName="Documento" ma:contentTypeID="0x010100A647E37EC11C8246B76D75C67DE7970E" ma:contentTypeVersion="10" ma:contentTypeDescription="Crie um novo documento." ma:contentTypeScope="" ma:versionID="17c6482bd86435de73722152b5b3d04c">
   <xsd:schema xmlns:xsd="http://www.w3.org/2001/XMLSchema" xmlns:xs="http://www.w3.org/2001/XMLSchema" xmlns:p="http://schemas.microsoft.com/office/2006/metadata/properties" xmlns:ns2="a6194295-1792-4b63-878c-b29c2ff82726" xmlns:ns3="49c50ba2-eaf4-4058-b769-73a32109933c" targetNamespace="http://schemas.microsoft.com/office/2006/metadata/properties" ma:root="true" ma:fieldsID="c1f1ade926c4aee093040732ea80b3eb" ns2:_="" ns3:_="">
     <xsd:import namespace="a6194295-1792-4b63-878c-b29c2ff82726"/>
@@ -37758,28 +38882,26 @@
 </ct:contentTypeSchema>
 </file>
 
+<file path=customXml/item2.xml><?xml version="1.0" encoding="utf-8"?>
+<p:properties xmlns:p="http://schemas.microsoft.com/office/2006/metadata/properties" xmlns:xsi="http://www.w3.org/2001/XMLSchema-instance" xmlns:pc="http://schemas.microsoft.com/office/infopath/2007/PartnerControls">
+  <documentManagement/>
+</p:properties>
+</file>
+
+<file path=customXml/item3.xml><?xml version="1.0" encoding="utf-8"?>
+<?mso-contentType ?>
+<FormTemplates xmlns="http://schemas.microsoft.com/sharepoint/v3/contenttype/forms">
+  <Display>DocumentLibraryForm</Display>
+  <Edit>DocumentLibraryForm</Edit>
+  <New>DocumentLibraryForm</New>
+</FormTemplates>
+</file>
+
 <file path=customXml/item4.xml><?xml version="1.0" encoding="utf-8"?>
 <b:Sources xmlns:b="http://schemas.openxmlformats.org/officeDocument/2006/bibliography" xmlns="http://schemas.openxmlformats.org/officeDocument/2006/bibliography" SelectedStyle="\APASixthEditionOfficeOnline.xsl" StyleName="APA" Version="6"/>
 </file>
 
 <file path=customXml/itemProps1.xml><?xml version="1.0" encoding="utf-8"?>
-<ds:datastoreItem xmlns:ds="http://schemas.openxmlformats.org/officeDocument/2006/customXml" ds:itemID="{5455A141-04C2-46A5-8540-AD6A00426158}">
-  <ds:schemaRefs>
-    <ds:schemaRef ds:uri="http://schemas.microsoft.com/sharepoint/v3/contenttype/forms"/>
-  </ds:schemaRefs>
-</ds:datastoreItem>
-</file>
-
-<file path=customXml/itemProps2.xml><?xml version="1.0" encoding="utf-8"?>
-<ds:datastoreItem xmlns:ds="http://schemas.openxmlformats.org/officeDocument/2006/customXml" ds:itemID="{D29F964C-18B9-4A45-94DD-EC123EBD1EA3}">
-  <ds:schemaRefs>
-    <ds:schemaRef ds:uri="http://schemas.microsoft.com/office/2006/metadata/properties"/>
-    <ds:schemaRef ds:uri="http://schemas.microsoft.com/office/infopath/2007/PartnerControls"/>
-  </ds:schemaRefs>
-</ds:datastoreItem>
-</file>
-
-<file path=customXml/itemProps3.xml><?xml version="1.0" encoding="utf-8"?>
 <ds:datastoreItem xmlns:ds="http://schemas.openxmlformats.org/officeDocument/2006/customXml" ds:itemID="{407FCD79-71A7-469B-8130-0A156E56B3B6}">
   <ds:schemaRefs>
     <ds:schemaRef ds:uri="http://schemas.microsoft.com/office/2006/metadata/contentType"/>
@@ -37798,8 +38920,25 @@
 </ds:datastoreItem>
 </file>
 
+<file path=customXml/itemProps2.xml><?xml version="1.0" encoding="utf-8"?>
+<ds:datastoreItem xmlns:ds="http://schemas.openxmlformats.org/officeDocument/2006/customXml" ds:itemID="{D29F964C-18B9-4A45-94DD-EC123EBD1EA3}">
+  <ds:schemaRefs>
+    <ds:schemaRef ds:uri="http://schemas.microsoft.com/office/2006/metadata/properties"/>
+    <ds:schemaRef ds:uri="http://schemas.microsoft.com/office/infopath/2007/PartnerControls"/>
+  </ds:schemaRefs>
+</ds:datastoreItem>
+</file>
+
+<file path=customXml/itemProps3.xml><?xml version="1.0" encoding="utf-8"?>
+<ds:datastoreItem xmlns:ds="http://schemas.openxmlformats.org/officeDocument/2006/customXml" ds:itemID="{5455A141-04C2-46A5-8540-AD6A00426158}">
+  <ds:schemaRefs>
+    <ds:schemaRef ds:uri="http://schemas.microsoft.com/sharepoint/v3/contenttype/forms"/>
+  </ds:schemaRefs>
+</ds:datastoreItem>
+</file>
+
 <file path=customXml/itemProps4.xml><?xml version="1.0" encoding="utf-8"?>
-<ds:datastoreItem xmlns:ds="http://schemas.openxmlformats.org/officeDocument/2006/customXml" ds:itemID="{613AD874-B653-4B05-B335-9AD0F6ECA827}">
+<ds:datastoreItem xmlns:ds="http://schemas.openxmlformats.org/officeDocument/2006/customXml" ds:itemID="{3CDAE23F-2A5C-43F2-A58B-BD1C03A38ADF}">
   <ds:schemaRefs>
     <ds:schemaRef ds:uri="http://schemas.openxmlformats.org/officeDocument/2006/bibliography"/>
   </ds:schemaRefs>

</xml_diff>